<commit_message>
final pdf version of rasd
</commit_message>
<xml_diff>
--- a/Rasd/Draft 1.docx
+++ b/Rasd/Draft 1.docx
@@ -414,7 +414,7 @@
       <w:sdtContent>
         <w:p>
           <w:pPr>
-            <w:pStyle w:val="TOCHeading"/>
+            <w:pStyle w:val="En-ttedetabledesmatires"/>
             <w:jc w:val="both"/>
             <w:rPr>
               <w:rFonts w:asciiTheme="minorHAnsi" w:hAnsiTheme="minorHAnsi" w:cstheme="minorHAnsi"/>
@@ -433,7 +433,7 @@
         </w:p>
         <w:p>
           <w:pPr>
-            <w:pStyle w:val="TOC1"/>
+            <w:pStyle w:val="TM1"/>
             <w:tabs>
               <w:tab w:val="right" w:leader="dot" w:pos="9628"/>
             </w:tabs>
@@ -480,7 +480,7 @@
           <w:hyperlink w:anchor="_Toc529734557" w:history="1">
             <w:r>
               <w:rPr>
-                <w:rStyle w:val="Hyperlink"/>
+                <w:rStyle w:val="Lienhypertexte"/>
                 <w:rFonts w:cstheme="minorHAnsi"/>
                 <w:noProof/>
                 <w:sz w:val="24"/>
@@ -490,7 +490,7 @@
             </w:r>
             <w:r>
               <w:rPr>
-                <w:rStyle w:val="Hyperlink"/>
+                <w:rStyle w:val="Lienhypertexte"/>
                 <w:rFonts w:cstheme="minorHAnsi"/>
                 <w:b/>
                 <w:noProof/>
@@ -572,7 +572,7 @@
         </w:p>
         <w:p>
           <w:pPr>
-            <w:pStyle w:val="TOC2"/>
+            <w:pStyle w:val="TM2"/>
             <w:tabs>
               <w:tab w:val="left" w:pos="880"/>
               <w:tab w:val="right" w:leader="dot" w:pos="9628"/>
@@ -587,7 +587,7 @@
           <w:hyperlink w:anchor="_Toc529734558" w:history="1">
             <w:r>
               <w:rPr>
-                <w:rStyle w:val="Hyperlink"/>
+                <w:rStyle w:val="Lienhypertexte"/>
                 <w:rFonts w:cstheme="minorHAnsi"/>
                 <w:noProof/>
                 <w:sz w:val="24"/>
@@ -668,7 +668,7 @@
         </w:p>
         <w:p>
           <w:pPr>
-            <w:pStyle w:val="TOC2"/>
+            <w:pStyle w:val="TM2"/>
             <w:tabs>
               <w:tab w:val="right" w:leader="dot" w:pos="9628"/>
             </w:tabs>
@@ -682,7 +682,7 @@
           <w:hyperlink w:anchor="_Toc529734559" w:history="1">
             <w:r>
               <w:rPr>
-                <w:rStyle w:val="Hyperlink"/>
+                <w:rStyle w:val="Lienhypertexte"/>
                 <w:rFonts w:cstheme="minorHAnsi"/>
                 <w:noProof/>
                 <w:sz w:val="24"/>
@@ -763,7 +763,7 @@
         </w:p>
         <w:p>
           <w:pPr>
-            <w:pStyle w:val="TOC3"/>
+            <w:pStyle w:val="TM3"/>
             <w:tabs>
               <w:tab w:val="right" w:leader="dot" w:pos="9628"/>
             </w:tabs>
@@ -777,7 +777,7 @@
           <w:hyperlink w:anchor="_Toc529734560" w:history="1">
             <w:r>
               <w:rPr>
-                <w:rStyle w:val="Hyperlink"/>
+                <w:rStyle w:val="Lienhypertexte"/>
                 <w:rFonts w:cstheme="minorHAnsi"/>
                 <w:noProof/>
                 <w:sz w:val="24"/>
@@ -858,7 +858,7 @@
         </w:p>
         <w:p>
           <w:pPr>
-            <w:pStyle w:val="TOC3"/>
+            <w:pStyle w:val="TM3"/>
             <w:tabs>
               <w:tab w:val="right" w:leader="dot" w:pos="9628"/>
             </w:tabs>
@@ -872,7 +872,7 @@
           <w:hyperlink w:anchor="_Toc529734561" w:history="1">
             <w:r>
               <w:rPr>
-                <w:rStyle w:val="Hyperlink"/>
+                <w:rStyle w:val="Lienhypertexte"/>
                 <w:rFonts w:cstheme="minorHAnsi"/>
                 <w:noProof/>
                 <w:sz w:val="24"/>
@@ -953,7 +953,7 @@
         </w:p>
         <w:p>
           <w:pPr>
-            <w:pStyle w:val="TOC2"/>
+            <w:pStyle w:val="TM2"/>
             <w:tabs>
               <w:tab w:val="right" w:leader="dot" w:pos="9628"/>
             </w:tabs>
@@ -967,7 +967,7 @@
           <w:hyperlink w:anchor="_Toc529734562" w:history="1">
             <w:r>
               <w:rPr>
-                <w:rStyle w:val="Hyperlink"/>
+                <w:rStyle w:val="Lienhypertexte"/>
                 <w:rFonts w:cstheme="minorHAnsi"/>
                 <w:noProof/>
                 <w:sz w:val="24"/>
@@ -1048,7 +1048,7 @@
         </w:p>
         <w:p>
           <w:pPr>
-            <w:pStyle w:val="TOC3"/>
+            <w:pStyle w:val="TM3"/>
             <w:tabs>
               <w:tab w:val="right" w:leader="dot" w:pos="9628"/>
             </w:tabs>
@@ -1062,7 +1062,7 @@
           <w:hyperlink w:anchor="_Toc529734563" w:history="1">
             <w:r>
               <w:rPr>
-                <w:rStyle w:val="Hyperlink"/>
+                <w:rStyle w:val="Lienhypertexte"/>
                 <w:rFonts w:cstheme="minorHAnsi"/>
                 <w:noProof/>
                 <w:sz w:val="24"/>
@@ -1143,7 +1143,7 @@
         </w:p>
         <w:p>
           <w:pPr>
-            <w:pStyle w:val="TOC3"/>
+            <w:pStyle w:val="TM3"/>
             <w:tabs>
               <w:tab w:val="right" w:leader="dot" w:pos="9628"/>
             </w:tabs>
@@ -1157,7 +1157,7 @@
           <w:hyperlink w:anchor="_Toc529734564" w:history="1">
             <w:r>
               <w:rPr>
-                <w:rStyle w:val="Hyperlink"/>
+                <w:rStyle w:val="Lienhypertexte"/>
                 <w:rFonts w:cstheme="minorHAnsi"/>
                 <w:noProof/>
                 <w:sz w:val="24"/>
@@ -1238,7 +1238,7 @@
         </w:p>
         <w:p>
           <w:pPr>
-            <w:pStyle w:val="TOC3"/>
+            <w:pStyle w:val="TM3"/>
             <w:tabs>
               <w:tab w:val="right" w:leader="dot" w:pos="9628"/>
             </w:tabs>
@@ -1252,7 +1252,7 @@
           <w:hyperlink w:anchor="_Toc529734565" w:history="1">
             <w:r>
               <w:rPr>
-                <w:rStyle w:val="Hyperlink"/>
+                <w:rStyle w:val="Lienhypertexte"/>
                 <w:rFonts w:cstheme="minorHAnsi"/>
                 <w:noProof/>
                 <w:sz w:val="24"/>
@@ -1333,7 +1333,7 @@
         </w:p>
         <w:p>
           <w:pPr>
-            <w:pStyle w:val="TOC2"/>
+            <w:pStyle w:val="TM2"/>
             <w:tabs>
               <w:tab w:val="right" w:leader="dot" w:pos="9628"/>
             </w:tabs>
@@ -1347,7 +1347,7 @@
           <w:hyperlink w:anchor="_Toc529734566" w:history="1">
             <w:r>
               <w:rPr>
-                <w:rStyle w:val="Hyperlink"/>
+                <w:rStyle w:val="Lienhypertexte"/>
                 <w:rFonts w:cstheme="minorHAnsi"/>
                 <w:noProof/>
                 <w:sz w:val="24"/>
@@ -1428,7 +1428,7 @@
         </w:p>
         <w:p>
           <w:pPr>
-            <w:pStyle w:val="TOC1"/>
+            <w:pStyle w:val="TM1"/>
             <w:tabs>
               <w:tab w:val="right" w:leader="dot" w:pos="9628"/>
             </w:tabs>
@@ -1442,7 +1442,7 @@
           <w:hyperlink w:anchor="_Toc529734567" w:history="1">
             <w:r>
               <w:rPr>
-                <w:rStyle w:val="Hyperlink"/>
+                <w:rStyle w:val="Lienhypertexte"/>
                 <w:rFonts w:cstheme="minorHAnsi"/>
                 <w:b/>
                 <w:noProof/>
@@ -1524,7 +1524,7 @@
         </w:p>
         <w:p>
           <w:pPr>
-            <w:pStyle w:val="TOC2"/>
+            <w:pStyle w:val="TM2"/>
             <w:tabs>
               <w:tab w:val="right" w:leader="dot" w:pos="9628"/>
             </w:tabs>
@@ -1538,7 +1538,7 @@
           <w:hyperlink w:anchor="_Toc529734568" w:history="1">
             <w:r>
               <w:rPr>
-                <w:rStyle w:val="Hyperlink"/>
+                <w:rStyle w:val="Lienhypertexte"/>
                 <w:rFonts w:cstheme="minorHAnsi"/>
                 <w:noProof/>
                 <w:sz w:val="24"/>
@@ -1619,7 +1619,7 @@
         </w:p>
         <w:p>
           <w:pPr>
-            <w:pStyle w:val="TOC2"/>
+            <w:pStyle w:val="TM2"/>
             <w:tabs>
               <w:tab w:val="right" w:leader="dot" w:pos="9628"/>
             </w:tabs>
@@ -1633,7 +1633,7 @@
           <w:hyperlink w:anchor="_Toc529734569" w:history="1">
             <w:r>
               <w:rPr>
-                <w:rStyle w:val="Hyperlink"/>
+                <w:rStyle w:val="Lienhypertexte"/>
                 <w:rFonts w:cstheme="minorHAnsi"/>
                 <w:noProof/>
                 <w:sz w:val="24"/>
@@ -1714,7 +1714,7 @@
         </w:p>
         <w:p>
           <w:pPr>
-            <w:pStyle w:val="TOC3"/>
+            <w:pStyle w:val="TM3"/>
             <w:tabs>
               <w:tab w:val="right" w:leader="dot" w:pos="9628"/>
             </w:tabs>
@@ -1728,7 +1728,7 @@
           <w:hyperlink w:anchor="_Toc529734570" w:history="1">
             <w:r>
               <w:rPr>
-                <w:rStyle w:val="Hyperlink"/>
+                <w:rStyle w:val="Lienhypertexte"/>
                 <w:rFonts w:cstheme="minorHAnsi"/>
                 <w:noProof/>
                 <w:sz w:val="24"/>
@@ -1809,7 +1809,7 @@
         </w:p>
         <w:p>
           <w:pPr>
-            <w:pStyle w:val="TOC3"/>
+            <w:pStyle w:val="TM3"/>
             <w:tabs>
               <w:tab w:val="right" w:leader="dot" w:pos="9628"/>
             </w:tabs>
@@ -1823,7 +1823,7 @@
           <w:hyperlink w:anchor="_Toc529734571" w:history="1">
             <w:r>
               <w:rPr>
-                <w:rStyle w:val="Hyperlink"/>
+                <w:rStyle w:val="Lienhypertexte"/>
                 <w:rFonts w:cstheme="minorHAnsi"/>
                 <w:noProof/>
                 <w:sz w:val="24"/>
@@ -1904,7 +1904,7 @@
         </w:p>
         <w:p>
           <w:pPr>
-            <w:pStyle w:val="TOC3"/>
+            <w:pStyle w:val="TM3"/>
             <w:tabs>
               <w:tab w:val="right" w:leader="dot" w:pos="9628"/>
             </w:tabs>
@@ -1918,7 +1918,7 @@
           <w:hyperlink w:anchor="_Toc529734572" w:history="1">
             <w:r>
               <w:rPr>
-                <w:rStyle w:val="Hyperlink"/>
+                <w:rStyle w:val="Lienhypertexte"/>
                 <w:rFonts w:cstheme="minorHAnsi"/>
                 <w:noProof/>
                 <w:sz w:val="24"/>
@@ -1999,7 +1999,7 @@
         </w:p>
         <w:p>
           <w:pPr>
-            <w:pStyle w:val="TOC3"/>
+            <w:pStyle w:val="TM3"/>
             <w:tabs>
               <w:tab w:val="right" w:leader="dot" w:pos="9628"/>
             </w:tabs>
@@ -2013,7 +2013,7 @@
           <w:hyperlink w:anchor="_Toc529734573" w:history="1">
             <w:r>
               <w:rPr>
-                <w:rStyle w:val="Hyperlink"/>
+                <w:rStyle w:val="Lienhypertexte"/>
                 <w:rFonts w:cstheme="minorHAnsi"/>
                 <w:noProof/>
                 <w:sz w:val="24"/>
@@ -2094,7 +2094,7 @@
         </w:p>
         <w:p>
           <w:pPr>
-            <w:pStyle w:val="TOC2"/>
+            <w:pStyle w:val="TM2"/>
             <w:tabs>
               <w:tab w:val="right" w:leader="dot" w:pos="9628"/>
             </w:tabs>
@@ -2108,7 +2108,7 @@
           <w:hyperlink w:anchor="_Toc529734574" w:history="1">
             <w:r>
               <w:rPr>
-                <w:rStyle w:val="Hyperlink"/>
+                <w:rStyle w:val="Lienhypertexte"/>
                 <w:rFonts w:cstheme="minorHAnsi"/>
                 <w:noProof/>
                 <w:sz w:val="24"/>
@@ -2189,7 +2189,7 @@
         </w:p>
         <w:p>
           <w:pPr>
-            <w:pStyle w:val="TOC2"/>
+            <w:pStyle w:val="TM2"/>
             <w:tabs>
               <w:tab w:val="right" w:leader="dot" w:pos="9628"/>
             </w:tabs>
@@ -2203,7 +2203,7 @@
           <w:hyperlink w:anchor="_Toc529734575" w:history="1">
             <w:r>
               <w:rPr>
-                <w:rStyle w:val="Hyperlink"/>
+                <w:rStyle w:val="Lienhypertexte"/>
                 <w:rFonts w:cstheme="minorHAnsi"/>
                 <w:noProof/>
                 <w:sz w:val="24"/>
@@ -2213,7 +2213,7 @@
             </w:r>
             <w:r>
               <w:rPr>
-                <w:rStyle w:val="Hyperlink"/>
+                <w:rStyle w:val="Lienhypertexte"/>
                 <w:rFonts w:cstheme="minorHAnsi"/>
                 <w:bCs/>
                 <w:noProof/>
@@ -2295,7 +2295,7 @@
         </w:p>
         <w:p>
           <w:pPr>
-            <w:pStyle w:val="TOC3"/>
+            <w:pStyle w:val="TM3"/>
             <w:tabs>
               <w:tab w:val="right" w:leader="dot" w:pos="9628"/>
             </w:tabs>
@@ -2309,7 +2309,7 @@
           <w:hyperlink w:anchor="_Toc529734576" w:history="1">
             <w:r>
               <w:rPr>
-                <w:rStyle w:val="Hyperlink"/>
+                <w:rStyle w:val="Lienhypertexte"/>
                 <w:rFonts w:cstheme="minorHAnsi"/>
                 <w:noProof/>
                 <w:sz w:val="24"/>
@@ -2390,7 +2390,7 @@
         </w:p>
         <w:p>
           <w:pPr>
-            <w:pStyle w:val="TOC3"/>
+            <w:pStyle w:val="TM3"/>
             <w:tabs>
               <w:tab w:val="right" w:leader="dot" w:pos="9628"/>
             </w:tabs>
@@ -2404,7 +2404,7 @@
           <w:hyperlink w:anchor="_Toc529734577" w:history="1">
             <w:r>
               <w:rPr>
-                <w:rStyle w:val="Hyperlink"/>
+                <w:rStyle w:val="Lienhypertexte"/>
                 <w:rFonts w:cstheme="minorHAnsi"/>
                 <w:noProof/>
                 <w:sz w:val="24"/>
@@ -2485,7 +2485,7 @@
         </w:p>
         <w:p>
           <w:pPr>
-            <w:pStyle w:val="TOC3"/>
+            <w:pStyle w:val="TM3"/>
             <w:tabs>
               <w:tab w:val="right" w:leader="dot" w:pos="9628"/>
             </w:tabs>
@@ -2499,7 +2499,7 @@
           <w:hyperlink w:anchor="_Toc529734578" w:history="1">
             <w:r>
               <w:rPr>
-                <w:rStyle w:val="Hyperlink"/>
+                <w:rStyle w:val="Lienhypertexte"/>
                 <w:rFonts w:cstheme="minorHAnsi"/>
                 <w:noProof/>
                 <w:sz w:val="24"/>
@@ -2580,7 +2580,7 @@
         </w:p>
         <w:p>
           <w:pPr>
-            <w:pStyle w:val="TOC1"/>
+            <w:pStyle w:val="TM1"/>
             <w:tabs>
               <w:tab w:val="left" w:pos="440"/>
               <w:tab w:val="right" w:leader="dot" w:pos="9628"/>
@@ -2595,7 +2595,7 @@
           <w:hyperlink w:anchor="_Toc529734579" w:history="1">
             <w:r>
               <w:rPr>
-                <w:rStyle w:val="Hyperlink"/>
+                <w:rStyle w:val="Lienhypertexte"/>
                 <w:rFonts w:cstheme="minorHAnsi"/>
                 <w:b/>
                 <w:noProof/>
@@ -2615,7 +2615,7 @@
             </w:r>
             <w:r>
               <w:rPr>
-                <w:rStyle w:val="Hyperlink"/>
+                <w:rStyle w:val="Lienhypertexte"/>
                 <w:rFonts w:cstheme="minorHAnsi"/>
                 <w:b/>
                 <w:noProof/>
@@ -2697,7 +2697,7 @@
         </w:p>
         <w:p>
           <w:pPr>
-            <w:pStyle w:val="TOC2"/>
+            <w:pStyle w:val="TM2"/>
             <w:tabs>
               <w:tab w:val="right" w:leader="dot" w:pos="9628"/>
             </w:tabs>
@@ -2711,7 +2711,7 @@
           <w:hyperlink w:anchor="_Toc529734580" w:history="1">
             <w:r>
               <w:rPr>
-                <w:rStyle w:val="Hyperlink"/>
+                <w:rStyle w:val="Lienhypertexte"/>
                 <w:rFonts w:cstheme="minorHAnsi"/>
                 <w:noProof/>
                 <w:sz w:val="24"/>
@@ -2792,7 +2792,7 @@
         </w:p>
         <w:p>
           <w:pPr>
-            <w:pStyle w:val="TOC3"/>
+            <w:pStyle w:val="TM3"/>
             <w:tabs>
               <w:tab w:val="right" w:leader="dot" w:pos="9628"/>
             </w:tabs>
@@ -2806,7 +2806,7 @@
           <w:hyperlink w:anchor="_Toc529734581" w:history="1">
             <w:r>
               <w:rPr>
-                <w:rStyle w:val="Hyperlink"/>
+                <w:rStyle w:val="Lienhypertexte"/>
                 <w:rFonts w:cstheme="minorHAnsi"/>
                 <w:noProof/>
                 <w:sz w:val="24"/>
@@ -2887,7 +2887,7 @@
         </w:p>
         <w:p>
           <w:pPr>
-            <w:pStyle w:val="TOC3"/>
+            <w:pStyle w:val="TM3"/>
             <w:tabs>
               <w:tab w:val="right" w:leader="dot" w:pos="9628"/>
             </w:tabs>
@@ -2901,7 +2901,7 @@
           <w:hyperlink w:anchor="_Toc529734582" w:history="1">
             <w:r>
               <w:rPr>
-                <w:rStyle w:val="Hyperlink"/>
+                <w:rStyle w:val="Lienhypertexte"/>
                 <w:rFonts w:cstheme="minorHAnsi"/>
                 <w:noProof/>
                 <w:sz w:val="24"/>
@@ -2966,7 +2966,7 @@
                 <w:sz w:val="24"/>
                 <w:szCs w:val="24"/>
               </w:rPr>
-              <w:t>13</w:t>
+              <w:t>14</w:t>
             </w:r>
             <w:r>
               <w:rPr>
@@ -2982,7 +2982,7 @@
         </w:p>
         <w:p>
           <w:pPr>
-            <w:pStyle w:val="TOC3"/>
+            <w:pStyle w:val="TM3"/>
             <w:tabs>
               <w:tab w:val="right" w:leader="dot" w:pos="9628"/>
             </w:tabs>
@@ -2996,7 +2996,7 @@
           <w:hyperlink w:anchor="_Toc529734583" w:history="1">
             <w:r>
               <w:rPr>
-                <w:rStyle w:val="Hyperlink"/>
+                <w:rStyle w:val="Lienhypertexte"/>
                 <w:rFonts w:cstheme="minorHAnsi"/>
                 <w:noProof/>
                 <w:sz w:val="24"/>
@@ -3061,7 +3061,7 @@
                 <w:sz w:val="24"/>
                 <w:szCs w:val="24"/>
               </w:rPr>
-              <w:t>13</w:t>
+              <w:t>14</w:t>
             </w:r>
             <w:r>
               <w:rPr>
@@ -3077,7 +3077,7 @@
         </w:p>
         <w:p>
           <w:pPr>
-            <w:pStyle w:val="TOC3"/>
+            <w:pStyle w:val="TM3"/>
             <w:tabs>
               <w:tab w:val="right" w:leader="dot" w:pos="9628"/>
             </w:tabs>
@@ -3091,7 +3091,7 @@
           <w:hyperlink w:anchor="_Toc529734584" w:history="1">
             <w:r>
               <w:rPr>
-                <w:rStyle w:val="Hyperlink"/>
+                <w:rStyle w:val="Lienhypertexte"/>
                 <w:rFonts w:cstheme="minorHAnsi"/>
                 <w:noProof/>
                 <w:sz w:val="24"/>
@@ -3172,7 +3172,7 @@
         </w:p>
         <w:p>
           <w:pPr>
-            <w:pStyle w:val="TOC2"/>
+            <w:pStyle w:val="TM2"/>
             <w:tabs>
               <w:tab w:val="right" w:leader="dot" w:pos="9628"/>
             </w:tabs>
@@ -3186,7 +3186,7 @@
           <w:hyperlink w:anchor="_Toc529734585" w:history="1">
             <w:r>
               <w:rPr>
-                <w:rStyle w:val="Hyperlink"/>
+                <w:rStyle w:val="Lienhypertexte"/>
                 <w:rFonts w:cstheme="minorHAnsi"/>
                 <w:noProof/>
                 <w:sz w:val="24"/>
@@ -3251,7 +3251,7 @@
                 <w:sz w:val="24"/>
                 <w:szCs w:val="24"/>
               </w:rPr>
-              <w:t>15</w:t>
+              <w:t>16</w:t>
             </w:r>
             <w:r>
               <w:rPr>
@@ -3267,7 +3267,7 @@
         </w:p>
         <w:p>
           <w:pPr>
-            <w:pStyle w:val="TOC3"/>
+            <w:pStyle w:val="TM3"/>
             <w:tabs>
               <w:tab w:val="right" w:leader="dot" w:pos="9628"/>
             </w:tabs>
@@ -3281,7 +3281,7 @@
           <w:hyperlink w:anchor="_Toc529734586" w:history="1">
             <w:r>
               <w:rPr>
-                <w:rStyle w:val="Hyperlink"/>
+                <w:rStyle w:val="Lienhypertexte"/>
                 <w:rFonts w:cstheme="minorHAnsi"/>
                 <w:noProof/>
                 <w:sz w:val="24"/>
@@ -3346,7 +3346,7 @@
                 <w:sz w:val="24"/>
                 <w:szCs w:val="24"/>
               </w:rPr>
-              <w:t>15</w:t>
+              <w:t>16</w:t>
             </w:r>
             <w:r>
               <w:rPr>
@@ -3362,7 +3362,7 @@
         </w:p>
         <w:p>
           <w:pPr>
-            <w:pStyle w:val="TOC3"/>
+            <w:pStyle w:val="TM3"/>
             <w:tabs>
               <w:tab w:val="right" w:leader="dot" w:pos="9628"/>
             </w:tabs>
@@ -3376,7 +3376,7 @@
           <w:hyperlink w:anchor="_Toc529734587" w:history="1">
             <w:r>
               <w:rPr>
-                <w:rStyle w:val="Hyperlink"/>
+                <w:rStyle w:val="Lienhypertexte"/>
                 <w:rFonts w:cstheme="minorHAnsi"/>
                 <w:noProof/>
                 <w:sz w:val="24"/>
@@ -3457,7 +3457,7 @@
         </w:p>
         <w:p>
           <w:pPr>
-            <w:pStyle w:val="TOC3"/>
+            <w:pStyle w:val="TM3"/>
             <w:tabs>
               <w:tab w:val="right" w:leader="dot" w:pos="9628"/>
             </w:tabs>
@@ -3471,7 +3471,7 @@
           <w:hyperlink w:anchor="_Toc529734588" w:history="1">
             <w:r>
               <w:rPr>
-                <w:rStyle w:val="Hyperlink"/>
+                <w:rStyle w:val="Lienhypertexte"/>
                 <w:rFonts w:cstheme="minorHAnsi"/>
                 <w:noProof/>
                 <w:sz w:val="24"/>
@@ -3552,7 +3552,7 @@
         </w:p>
         <w:p>
           <w:pPr>
-            <w:pStyle w:val="TOC3"/>
+            <w:pStyle w:val="TM3"/>
             <w:tabs>
               <w:tab w:val="right" w:leader="dot" w:pos="9628"/>
             </w:tabs>
@@ -3566,7 +3566,7 @@
           <w:hyperlink w:anchor="_Toc529734589" w:history="1">
             <w:r>
               <w:rPr>
-                <w:rStyle w:val="Hyperlink"/>
+                <w:rStyle w:val="Lienhypertexte"/>
                 <w:rFonts w:cstheme="minorHAnsi"/>
                 <w:noProof/>
                 <w:sz w:val="24"/>
@@ -3647,7 +3647,7 @@
         </w:p>
         <w:p>
           <w:pPr>
-            <w:pStyle w:val="TOC2"/>
+            <w:pStyle w:val="TM2"/>
             <w:tabs>
               <w:tab w:val="right" w:leader="dot" w:pos="9628"/>
             </w:tabs>
@@ -3661,7 +3661,7 @@
           <w:hyperlink w:anchor="_Toc529734590" w:history="1">
             <w:r>
               <w:rPr>
-                <w:rStyle w:val="Hyperlink"/>
+                <w:rStyle w:val="Lienhypertexte"/>
                 <w:rFonts w:cstheme="minorHAnsi"/>
                 <w:noProof/>
                 <w:sz w:val="24"/>
@@ -3726,7 +3726,7 @@
                 <w:sz w:val="24"/>
                 <w:szCs w:val="24"/>
               </w:rPr>
-              <w:t>17</w:t>
+              <w:t>18</w:t>
             </w:r>
             <w:r>
               <w:rPr>
@@ -3742,7 +3742,7 @@
         </w:p>
         <w:p>
           <w:pPr>
-            <w:pStyle w:val="TOC3"/>
+            <w:pStyle w:val="TM3"/>
             <w:tabs>
               <w:tab w:val="right" w:leader="dot" w:pos="9628"/>
             </w:tabs>
@@ -3756,7 +3756,7 @@
           <w:hyperlink w:anchor="_Toc529734591" w:history="1">
             <w:r>
               <w:rPr>
-                <w:rStyle w:val="Hyperlink"/>
+                <w:rStyle w:val="Lienhypertexte"/>
                 <w:rFonts w:cstheme="minorHAnsi"/>
                 <w:noProof/>
                 <w:sz w:val="24"/>
@@ -3821,7 +3821,7 @@
                 <w:sz w:val="24"/>
                 <w:szCs w:val="24"/>
               </w:rPr>
-              <w:t>19</w:t>
+              <w:t>20</w:t>
             </w:r>
             <w:r>
               <w:rPr>
@@ -3837,7 +3837,7 @@
         </w:p>
         <w:p>
           <w:pPr>
-            <w:pStyle w:val="TOC3"/>
+            <w:pStyle w:val="TM3"/>
             <w:tabs>
               <w:tab w:val="right" w:leader="dot" w:pos="9628"/>
             </w:tabs>
@@ -3851,7 +3851,7 @@
           <w:hyperlink w:anchor="_Toc529734592" w:history="1">
             <w:r>
               <w:rPr>
-                <w:rStyle w:val="Hyperlink"/>
+                <w:rStyle w:val="Lienhypertexte"/>
                 <w:rFonts w:cstheme="minorHAnsi"/>
                 <w:noProof/>
                 <w:sz w:val="24"/>
@@ -3916,7 +3916,7 @@
                 <w:sz w:val="24"/>
                 <w:szCs w:val="24"/>
               </w:rPr>
-              <w:t>20</w:t>
+              <w:t>21</w:t>
             </w:r>
             <w:r>
               <w:rPr>
@@ -3932,7 +3932,7 @@
         </w:p>
         <w:p>
           <w:pPr>
-            <w:pStyle w:val="TOC2"/>
+            <w:pStyle w:val="TM2"/>
             <w:tabs>
               <w:tab w:val="left" w:pos="1100"/>
               <w:tab w:val="right" w:leader="dot" w:pos="9628"/>
@@ -3947,7 +3947,7 @@
           <w:hyperlink w:anchor="_Toc529734593" w:history="1">
             <w:r>
               <w:rPr>
-                <w:rStyle w:val="Hyperlink"/>
+                <w:rStyle w:val="Lienhypertexte"/>
                 <w:rFonts w:cstheme="minorHAnsi"/>
                 <w:noProof/>
                 <w:sz w:val="24"/>
@@ -3966,7 +3966,7 @@
             </w:r>
             <w:r>
               <w:rPr>
-                <w:rStyle w:val="Hyperlink"/>
+                <w:rStyle w:val="Lienhypertexte"/>
                 <w:rFonts w:cstheme="minorHAnsi"/>
                 <w:noProof/>
                 <w:sz w:val="24"/>
@@ -4031,7 +4031,7 @@
                 <w:sz w:val="24"/>
                 <w:szCs w:val="24"/>
               </w:rPr>
-              <w:t>31</w:t>
+              <w:t>32</w:t>
             </w:r>
             <w:r>
               <w:rPr>
@@ -4047,7 +4047,7 @@
         </w:p>
         <w:p>
           <w:pPr>
-            <w:pStyle w:val="TOC2"/>
+            <w:pStyle w:val="TM2"/>
             <w:tabs>
               <w:tab w:val="right" w:leader="dot" w:pos="9628"/>
             </w:tabs>
@@ -4061,7 +4061,7 @@
           <w:hyperlink w:anchor="_Toc529734594" w:history="1">
             <w:r>
               <w:rPr>
-                <w:rStyle w:val="Hyperlink"/>
+                <w:rStyle w:val="Lienhypertexte"/>
                 <w:rFonts w:cstheme="minorHAnsi"/>
                 <w:noProof/>
                 <w:sz w:val="24"/>
@@ -4126,7 +4126,7 @@
                 <w:sz w:val="24"/>
                 <w:szCs w:val="24"/>
               </w:rPr>
-              <w:t>34</w:t>
+              <w:t>35</w:t>
             </w:r>
             <w:r>
               <w:rPr>
@@ -4142,7 +4142,7 @@
         </w:p>
         <w:p>
           <w:pPr>
-            <w:pStyle w:val="TOC2"/>
+            <w:pStyle w:val="TM2"/>
             <w:tabs>
               <w:tab w:val="right" w:leader="dot" w:pos="9628"/>
             </w:tabs>
@@ -4156,7 +4156,7 @@
           <w:hyperlink w:anchor="_Toc529734595" w:history="1">
             <w:r>
               <w:rPr>
-                <w:rStyle w:val="Hyperlink"/>
+                <w:rStyle w:val="Lienhypertexte"/>
                 <w:rFonts w:cstheme="minorHAnsi"/>
                 <w:noProof/>
                 <w:sz w:val="24"/>
@@ -4221,7 +4221,7 @@
                 <w:sz w:val="24"/>
                 <w:szCs w:val="24"/>
               </w:rPr>
-              <w:t>34</w:t>
+              <w:t>35</w:t>
             </w:r>
             <w:r>
               <w:rPr>
@@ -4237,7 +4237,7 @@
         </w:p>
         <w:p>
           <w:pPr>
-            <w:pStyle w:val="TOC3"/>
+            <w:pStyle w:val="TM3"/>
             <w:tabs>
               <w:tab w:val="right" w:leader="dot" w:pos="9628"/>
             </w:tabs>
@@ -4251,7 +4251,7 @@
           <w:hyperlink w:anchor="_Toc529734596" w:history="1">
             <w:r>
               <w:rPr>
-                <w:rStyle w:val="Hyperlink"/>
+                <w:rStyle w:val="Lienhypertexte"/>
                 <w:rFonts w:cstheme="minorHAnsi"/>
                 <w:noProof/>
                 <w:sz w:val="24"/>
@@ -4316,7 +4316,7 @@
                 <w:sz w:val="24"/>
                 <w:szCs w:val="24"/>
               </w:rPr>
-              <w:t>34</w:t>
+              <w:t>35</w:t>
             </w:r>
             <w:r>
               <w:rPr>
@@ -4332,7 +4332,7 @@
         </w:p>
         <w:p>
           <w:pPr>
-            <w:pStyle w:val="TOC3"/>
+            <w:pStyle w:val="TM3"/>
             <w:tabs>
               <w:tab w:val="right" w:leader="dot" w:pos="9628"/>
             </w:tabs>
@@ -4346,7 +4346,7 @@
           <w:hyperlink w:anchor="_Toc529734597" w:history="1">
             <w:r>
               <w:rPr>
-                <w:rStyle w:val="Hyperlink"/>
+                <w:rStyle w:val="Lienhypertexte"/>
                 <w:rFonts w:cstheme="minorHAnsi"/>
                 <w:noProof/>
                 <w:sz w:val="24"/>
@@ -4411,7 +4411,7 @@
                 <w:sz w:val="24"/>
                 <w:szCs w:val="24"/>
               </w:rPr>
-              <w:t>34</w:t>
+              <w:t>35</w:t>
             </w:r>
             <w:r>
               <w:rPr>
@@ -4427,7 +4427,7 @@
         </w:p>
         <w:p>
           <w:pPr>
-            <w:pStyle w:val="TOC2"/>
+            <w:pStyle w:val="TM2"/>
             <w:tabs>
               <w:tab w:val="right" w:leader="dot" w:pos="9628"/>
             </w:tabs>
@@ -4441,7 +4441,7 @@
           <w:hyperlink w:anchor="_Toc529734598" w:history="1">
             <w:r>
               <w:rPr>
-                <w:rStyle w:val="Hyperlink"/>
+                <w:rStyle w:val="Lienhypertexte"/>
                 <w:rFonts w:cstheme="minorHAnsi"/>
                 <w:noProof/>
                 <w:sz w:val="24"/>
@@ -4506,7 +4506,7 @@
                 <w:sz w:val="24"/>
                 <w:szCs w:val="24"/>
               </w:rPr>
-              <w:t>34</w:t>
+              <w:t>35</w:t>
             </w:r>
             <w:r>
               <w:rPr>
@@ -4522,7 +4522,7 @@
         </w:p>
         <w:p>
           <w:pPr>
-            <w:pStyle w:val="TOC3"/>
+            <w:pStyle w:val="TM3"/>
             <w:tabs>
               <w:tab w:val="right" w:leader="dot" w:pos="9628"/>
             </w:tabs>
@@ -4536,7 +4536,7 @@
           <w:hyperlink w:anchor="_Toc529734599" w:history="1">
             <w:r>
               <w:rPr>
-                <w:rStyle w:val="Hyperlink"/>
+                <w:rStyle w:val="Lienhypertexte"/>
                 <w:rFonts w:cstheme="minorHAnsi"/>
                 <w:noProof/>
                 <w:sz w:val="24"/>
@@ -4601,7 +4601,7 @@
                 <w:sz w:val="24"/>
                 <w:szCs w:val="24"/>
               </w:rPr>
-              <w:t>34</w:t>
+              <w:t>35</w:t>
             </w:r>
             <w:r>
               <w:rPr>
@@ -4617,7 +4617,7 @@
         </w:p>
         <w:p>
           <w:pPr>
-            <w:pStyle w:val="TOC3"/>
+            <w:pStyle w:val="TM3"/>
             <w:tabs>
               <w:tab w:val="right" w:leader="dot" w:pos="9628"/>
             </w:tabs>
@@ -4631,7 +4631,7 @@
           <w:hyperlink w:anchor="_Toc529734600" w:history="1">
             <w:r>
               <w:rPr>
-                <w:rStyle w:val="Hyperlink"/>
+                <w:rStyle w:val="Lienhypertexte"/>
                 <w:rFonts w:cstheme="minorHAnsi"/>
                 <w:noProof/>
                 <w:sz w:val="24"/>
@@ -4696,7 +4696,7 @@
                 <w:sz w:val="24"/>
                 <w:szCs w:val="24"/>
               </w:rPr>
-              <w:t>35</w:t>
+              <w:t>36</w:t>
             </w:r>
             <w:r>
               <w:rPr>
@@ -4712,7 +4712,7 @@
         </w:p>
         <w:p>
           <w:pPr>
-            <w:pStyle w:val="TOC3"/>
+            <w:pStyle w:val="TM3"/>
             <w:tabs>
               <w:tab w:val="right" w:leader="dot" w:pos="9628"/>
             </w:tabs>
@@ -4726,7 +4726,7 @@
           <w:hyperlink w:anchor="_Toc529734601" w:history="1">
             <w:r>
               <w:rPr>
-                <w:rStyle w:val="Hyperlink"/>
+                <w:rStyle w:val="Lienhypertexte"/>
                 <w:rFonts w:cstheme="minorHAnsi"/>
                 <w:noProof/>
                 <w:sz w:val="24"/>
@@ -4791,7 +4791,7 @@
                 <w:sz w:val="24"/>
                 <w:szCs w:val="24"/>
               </w:rPr>
-              <w:t>35</w:t>
+              <w:t>36</w:t>
             </w:r>
             <w:r>
               <w:rPr>
@@ -4807,7 +4807,7 @@
         </w:p>
         <w:p>
           <w:pPr>
-            <w:pStyle w:val="TOC3"/>
+            <w:pStyle w:val="TM3"/>
             <w:tabs>
               <w:tab w:val="right" w:leader="dot" w:pos="9628"/>
             </w:tabs>
@@ -4821,7 +4821,7 @@
           <w:hyperlink w:anchor="_Toc529734602" w:history="1">
             <w:r>
               <w:rPr>
-                <w:rStyle w:val="Hyperlink"/>
+                <w:rStyle w:val="Lienhypertexte"/>
                 <w:rFonts w:cstheme="minorHAnsi"/>
                 <w:noProof/>
                 <w:sz w:val="24"/>
@@ -4886,7 +4886,7 @@
                 <w:sz w:val="24"/>
                 <w:szCs w:val="24"/>
               </w:rPr>
-              <w:t>35</w:t>
+              <w:t>36</w:t>
             </w:r>
             <w:r>
               <w:rPr>
@@ -4902,7 +4902,7 @@
         </w:p>
         <w:p>
           <w:pPr>
-            <w:pStyle w:val="TOC3"/>
+            <w:pStyle w:val="TM3"/>
             <w:tabs>
               <w:tab w:val="right" w:leader="dot" w:pos="9628"/>
             </w:tabs>
@@ -4916,7 +4916,7 @@
           <w:hyperlink w:anchor="_Toc529734603" w:history="1">
             <w:r>
               <w:rPr>
-                <w:rStyle w:val="Hyperlink"/>
+                <w:rStyle w:val="Lienhypertexte"/>
                 <w:rFonts w:cstheme="minorHAnsi"/>
                 <w:noProof/>
                 <w:sz w:val="24"/>
@@ -4981,7 +4981,7 @@
                 <w:sz w:val="24"/>
                 <w:szCs w:val="24"/>
               </w:rPr>
-              <w:t>35</w:t>
+              <w:t>36</w:t>
             </w:r>
             <w:r>
               <w:rPr>
@@ -4997,7 +4997,7 @@
         </w:p>
         <w:p>
           <w:pPr>
-            <w:pStyle w:val="TOC1"/>
+            <w:pStyle w:val="TM1"/>
             <w:tabs>
               <w:tab w:val="right" w:leader="dot" w:pos="9628"/>
             </w:tabs>
@@ -5011,7 +5011,7 @@
           <w:hyperlink w:anchor="_Toc529734604" w:history="1">
             <w:r>
               <w:rPr>
-                <w:rStyle w:val="Hyperlink"/>
+                <w:rStyle w:val="Lienhypertexte"/>
                 <w:rFonts w:cstheme="minorHAnsi"/>
                 <w:b/>
                 <w:noProof/>
@@ -5077,7 +5077,7 @@
                 <w:sz w:val="24"/>
                 <w:szCs w:val="24"/>
               </w:rPr>
-              <w:t>36</w:t>
+              <w:t>37</w:t>
             </w:r>
             <w:r>
               <w:rPr>
@@ -5093,7 +5093,7 @@
         </w:p>
         <w:p>
           <w:pPr>
-            <w:pStyle w:val="TOC2"/>
+            <w:pStyle w:val="TM2"/>
             <w:tabs>
               <w:tab w:val="right" w:leader="dot" w:pos="9628"/>
             </w:tabs>
@@ -5107,7 +5107,7 @@
           <w:hyperlink w:anchor="_Toc529734605" w:history="1">
             <w:r>
               <w:rPr>
-                <w:rStyle w:val="Hyperlink"/>
+                <w:rStyle w:val="Lienhypertexte"/>
                 <w:rFonts w:cstheme="minorHAnsi"/>
                 <w:noProof/>
                 <w:sz w:val="24"/>
@@ -5172,7 +5172,7 @@
                 <w:sz w:val="24"/>
                 <w:szCs w:val="24"/>
               </w:rPr>
-              <w:t>36</w:t>
+              <w:t>37</w:t>
             </w:r>
             <w:r>
               <w:rPr>
@@ -5188,7 +5188,7 @@
         </w:p>
         <w:p>
           <w:pPr>
-            <w:pStyle w:val="TOC2"/>
+            <w:pStyle w:val="TM2"/>
             <w:tabs>
               <w:tab w:val="right" w:leader="dot" w:pos="9628"/>
             </w:tabs>
@@ -5202,7 +5202,7 @@
           <w:hyperlink w:anchor="_Toc529734606" w:history="1">
             <w:r>
               <w:rPr>
-                <w:rStyle w:val="Hyperlink"/>
+                <w:rStyle w:val="Lienhypertexte"/>
                 <w:rFonts w:cstheme="minorHAnsi"/>
                 <w:noProof/>
                 <w:sz w:val="24"/>
@@ -5267,7 +5267,7 @@
                 <w:sz w:val="24"/>
                 <w:szCs w:val="24"/>
               </w:rPr>
-              <w:t>43</w:t>
+              <w:t>44</w:t>
             </w:r>
             <w:r>
               <w:rPr>
@@ -5283,7 +5283,7 @@
         </w:p>
         <w:p>
           <w:pPr>
-            <w:pStyle w:val="TOC2"/>
+            <w:pStyle w:val="TM2"/>
             <w:tabs>
               <w:tab w:val="right" w:leader="dot" w:pos="9628"/>
             </w:tabs>
@@ -5297,7 +5297,7 @@
           <w:hyperlink w:anchor="_Toc529734607" w:history="1">
             <w:r>
               <w:rPr>
-                <w:rStyle w:val="Hyperlink"/>
+                <w:rStyle w:val="Lienhypertexte"/>
                 <w:rFonts w:cstheme="minorHAnsi"/>
                 <w:noProof/>
                 <w:sz w:val="24"/>
@@ -5362,7 +5362,7 @@
                 <w:sz w:val="24"/>
                 <w:szCs w:val="24"/>
               </w:rPr>
-              <w:t>44</w:t>
+              <w:t>45</w:t>
             </w:r>
             <w:r>
               <w:rPr>
@@ -5378,7 +5378,7 @@
         </w:p>
         <w:p>
           <w:pPr>
-            <w:pStyle w:val="TOC1"/>
+            <w:pStyle w:val="TM1"/>
             <w:tabs>
               <w:tab w:val="right" w:leader="dot" w:pos="9628"/>
             </w:tabs>
@@ -5392,7 +5392,7 @@
           <w:hyperlink w:anchor="_Toc529734608" w:history="1">
             <w:r>
               <w:rPr>
-                <w:rStyle w:val="Hyperlink"/>
+                <w:rStyle w:val="Lienhypertexte"/>
                 <w:rFonts w:cstheme="minorHAnsi"/>
                 <w:b/>
                 <w:noProof/>
@@ -5458,7 +5458,7 @@
                 <w:sz w:val="24"/>
                 <w:szCs w:val="24"/>
               </w:rPr>
-              <w:t>44</w:t>
+              <w:t>45</w:t>
             </w:r>
             <w:r>
               <w:rPr>
@@ -5474,7 +5474,7 @@
         </w:p>
         <w:p>
           <w:pPr>
-            <w:pStyle w:val="TOC1"/>
+            <w:pStyle w:val="TM1"/>
             <w:tabs>
               <w:tab w:val="right" w:leader="dot" w:pos="9628"/>
             </w:tabs>
@@ -5488,7 +5488,7 @@
           <w:hyperlink w:anchor="_Toc529734609" w:history="1">
             <w:r>
               <w:rPr>
-                <w:rStyle w:val="Hyperlink"/>
+                <w:rStyle w:val="Lienhypertexte"/>
                 <w:rFonts w:cstheme="minorHAnsi"/>
                 <w:b/>
                 <w:noProof/>
@@ -5554,7 +5554,7 @@
                 <w:sz w:val="24"/>
                 <w:szCs w:val="24"/>
               </w:rPr>
-              <w:t>45</w:t>
+              <w:t>46</w:t>
             </w:r>
             <w:r>
               <w:rPr>
@@ -5770,7 +5770,7 @@
     </w:p>
     <w:p>
       <w:pPr>
-        <w:pStyle w:val="Heading1"/>
+        <w:pStyle w:val="Titre1"/>
         <w:jc w:val="both"/>
         <w:rPr>
           <w:rFonts w:asciiTheme="minorHAnsi" w:hAnsiTheme="minorHAnsi" w:cstheme="minorHAnsi"/>
@@ -5800,26 +5800,26 @@
     </w:p>
     <w:p>
       <w:pPr>
-        <w:pStyle w:val="ListParagraph"/>
-        <w:jc w:val="both"/>
-        <w:rPr>
-          <w:rFonts w:cstheme="minorHAnsi"/>
-          <w:sz w:val="24"/>
-          <w:szCs w:val="24"/>
-          <w:lang w:val="en-US"/>
-        </w:rPr>
-      </w:pPr>
-    </w:p>
-    <w:p>
-      <w:pPr>
-        <w:pStyle w:val="Heading2"/>
+        <w:pStyle w:val="Paragraphedeliste"/>
+        <w:jc w:val="both"/>
+        <w:rPr>
+          <w:rFonts w:cstheme="minorHAnsi"/>
+          <w:sz w:val="24"/>
+          <w:szCs w:val="24"/>
+          <w:lang w:val="en-US"/>
+        </w:rPr>
+      </w:pPr>
+    </w:p>
+    <w:p>
+      <w:pPr>
+        <w:pStyle w:val="Titre2"/>
         <w:numPr>
           <w:ilvl w:val="1"/>
           <w:numId w:val="12"/>
         </w:numPr>
         <w:jc w:val="both"/>
         <w:rPr>
-          <w:rStyle w:val="Heading2Char"/>
+          <w:rStyle w:val="Titre2Car"/>
           <w:rFonts w:asciiTheme="minorHAnsi" w:hAnsiTheme="minorHAnsi" w:cstheme="minorHAnsi"/>
           <w:sz w:val="24"/>
           <w:szCs w:val="24"/>
@@ -5836,7 +5836,7 @@
       </w:r>
       <w:r>
         <w:rPr>
-          <w:rStyle w:val="Heading2Char"/>
+          <w:rStyle w:val="Titre2Car"/>
           <w:rFonts w:asciiTheme="minorHAnsi" w:hAnsiTheme="minorHAnsi" w:cstheme="minorHAnsi"/>
           <w:sz w:val="24"/>
           <w:szCs w:val="24"/>
@@ -6126,19 +6126,19 @@
     </w:p>
     <w:p>
       <w:pPr>
-        <w:pStyle w:val="ListParagraph"/>
-        <w:jc w:val="both"/>
-        <w:rPr>
-          <w:rFonts w:cstheme="minorHAnsi"/>
-          <w:sz w:val="24"/>
-          <w:szCs w:val="24"/>
-          <w:lang w:val="en-US"/>
-        </w:rPr>
-      </w:pPr>
-    </w:p>
-    <w:p>
-      <w:pPr>
-        <w:pStyle w:val="Heading2"/>
+        <w:pStyle w:val="Paragraphedeliste"/>
+        <w:jc w:val="both"/>
+        <w:rPr>
+          <w:rFonts w:cstheme="minorHAnsi"/>
+          <w:sz w:val="24"/>
+          <w:szCs w:val="24"/>
+          <w:lang w:val="en-US"/>
+        </w:rPr>
+      </w:pPr>
+    </w:p>
+    <w:p>
+      <w:pPr>
+        <w:pStyle w:val="Titre2"/>
         <w:jc w:val="both"/>
         <w:rPr>
           <w:rFonts w:asciiTheme="minorHAnsi" w:hAnsiTheme="minorHAnsi" w:cstheme="minorHAnsi"/>
@@ -6167,19 +6167,19 @@
     </w:p>
     <w:p>
       <w:pPr>
-        <w:pStyle w:val="ListParagraph"/>
-        <w:jc w:val="both"/>
-        <w:rPr>
-          <w:rFonts w:cstheme="minorHAnsi"/>
-          <w:sz w:val="24"/>
-          <w:szCs w:val="24"/>
-          <w:lang w:val="en-US"/>
-        </w:rPr>
-      </w:pPr>
-    </w:p>
-    <w:p>
-      <w:pPr>
-        <w:pStyle w:val="Heading3"/>
+        <w:pStyle w:val="Paragraphedeliste"/>
+        <w:jc w:val="both"/>
+        <w:rPr>
+          <w:rFonts w:cstheme="minorHAnsi"/>
+          <w:sz w:val="24"/>
+          <w:szCs w:val="24"/>
+          <w:lang w:val="en-US"/>
+        </w:rPr>
+      </w:pPr>
+    </w:p>
+    <w:p>
+      <w:pPr>
+        <w:pStyle w:val="Titre3"/>
         <w:jc w:val="both"/>
         <w:rPr>
           <w:rFonts w:asciiTheme="minorHAnsi" w:hAnsiTheme="minorHAnsi" w:cstheme="minorHAnsi"/>
@@ -6292,7 +6292,7 @@
           <w:sz w:val="24"/>
           <w:szCs w:val="24"/>
         </w:rPr>
-        <w:t xml:space="preserve"> the application should monitor the data continuously, and not just retrieve the data of the device once a day. In order to know when one’s situation becomes dangerous, AutomatedSOS should allow elderly </w:t>
+        <w:t xml:space="preserve"> the application should monitor the data continuously, and not just retrieve the data of the device once a day. </w:t>
       </w:r>
       <w:r>
         <w:rPr>
@@ -6301,6 +6301,14 @@
           <w:szCs w:val="24"/>
         </w:rPr>
         <w:lastRenderedPageBreak/>
+        <w:t xml:space="preserve">In order to know when one’s situation becomes dangerous, AutomatedSOS should allow elderly </w:t>
+      </w:r>
+      <w:r>
+        <w:rPr>
+          <w:rFonts w:cstheme="minorHAnsi"/>
+          <w:sz w:val="24"/>
+          <w:szCs w:val="24"/>
+        </w:rPr>
         <w:t xml:space="preserve">users </w:t>
       </w:r>
       <w:r>
@@ -6365,7 +6373,7 @@
     </w:p>
     <w:p>
       <w:pPr>
-        <w:pStyle w:val="ListParagraph"/>
+        <w:pStyle w:val="Paragraphedeliste"/>
         <w:ind w:left="1080"/>
         <w:jc w:val="both"/>
         <w:rPr>
@@ -6378,7 +6386,7 @@
     </w:p>
     <w:p>
       <w:pPr>
-        <w:pStyle w:val="Heading3"/>
+        <w:pStyle w:val="Titre3"/>
         <w:jc w:val="both"/>
         <w:rPr>
           <w:rFonts w:asciiTheme="minorHAnsi" w:hAnsiTheme="minorHAnsi" w:cstheme="minorHAnsi"/>
@@ -6623,18 +6631,18 @@
     </w:p>
     <w:p>
       <w:pPr>
-        <w:pStyle w:val="Heading2"/>
-        <w:jc w:val="both"/>
-        <w:rPr>
-          <w:rFonts w:asciiTheme="minorHAnsi" w:hAnsiTheme="minorHAnsi" w:cstheme="minorHAnsi"/>
-          <w:sz w:val="24"/>
-          <w:szCs w:val="24"/>
-        </w:rPr>
-      </w:pPr>
-    </w:p>
-    <w:p>
-      <w:pPr>
-        <w:pStyle w:val="Heading2"/>
+        <w:pStyle w:val="Titre2"/>
+        <w:jc w:val="both"/>
+        <w:rPr>
+          <w:rFonts w:asciiTheme="minorHAnsi" w:hAnsiTheme="minorHAnsi" w:cstheme="minorHAnsi"/>
+          <w:sz w:val="24"/>
+          <w:szCs w:val="24"/>
+        </w:rPr>
+      </w:pPr>
+    </w:p>
+    <w:p>
+      <w:pPr>
+        <w:pStyle w:val="Titre2"/>
         <w:jc w:val="both"/>
         <w:rPr>
           <w:rFonts w:asciiTheme="minorHAnsi" w:hAnsiTheme="minorHAnsi" w:cstheme="minorHAnsi"/>
@@ -6663,19 +6671,19 @@
     </w:p>
     <w:p>
       <w:pPr>
-        <w:pStyle w:val="ListParagraph"/>
-        <w:jc w:val="both"/>
-        <w:rPr>
-          <w:rFonts w:cstheme="minorHAnsi"/>
-          <w:sz w:val="24"/>
-          <w:szCs w:val="24"/>
-          <w:lang w:val="en-US"/>
-        </w:rPr>
-      </w:pPr>
-    </w:p>
-    <w:p>
-      <w:pPr>
-        <w:pStyle w:val="Heading3"/>
+        <w:pStyle w:val="Paragraphedeliste"/>
+        <w:jc w:val="both"/>
+        <w:rPr>
+          <w:rFonts w:cstheme="minorHAnsi"/>
+          <w:sz w:val="24"/>
+          <w:szCs w:val="24"/>
+          <w:lang w:val="en-US"/>
+        </w:rPr>
+      </w:pPr>
+    </w:p>
+    <w:p>
+      <w:pPr>
+        <w:pStyle w:val="Titre3"/>
         <w:jc w:val="both"/>
         <w:rPr>
           <w:rFonts w:asciiTheme="minorHAnsi" w:hAnsiTheme="minorHAnsi" w:cstheme="minorHAnsi"/>
@@ -6698,7 +6706,7 @@
     </w:p>
     <w:p>
       <w:pPr>
-        <w:pStyle w:val="ListParagraph"/>
+        <w:pStyle w:val="Paragraphedeliste"/>
         <w:numPr>
           <w:ilvl w:val="0"/>
           <w:numId w:val="2"/>
@@ -6741,7 +6749,7 @@
     </w:p>
     <w:p>
       <w:pPr>
-        <w:pStyle w:val="ListParagraph"/>
+        <w:pStyle w:val="Paragraphedeliste"/>
         <w:numPr>
           <w:ilvl w:val="0"/>
           <w:numId w:val="2"/>
@@ -6766,7 +6774,7 @@
     </w:p>
     <w:p>
       <w:pPr>
-        <w:pStyle w:val="ListParagraph"/>
+        <w:pStyle w:val="Paragraphedeliste"/>
         <w:numPr>
           <w:ilvl w:val="0"/>
           <w:numId w:val="2"/>
@@ -6791,16 +6799,16 @@
     </w:p>
     <w:p>
       <w:pPr>
-        <w:pStyle w:val="Heading3"/>
-        <w:jc w:val="both"/>
-        <w:rPr>
-          <w:rFonts w:asciiTheme="minorHAnsi" w:hAnsiTheme="minorHAnsi" w:cstheme="minorHAnsi"/>
-        </w:rPr>
-      </w:pPr>
-    </w:p>
-    <w:p>
-      <w:pPr>
-        <w:pStyle w:val="Heading3"/>
+        <w:pStyle w:val="Titre3"/>
+        <w:jc w:val="both"/>
+        <w:rPr>
+          <w:rFonts w:asciiTheme="minorHAnsi" w:hAnsiTheme="minorHAnsi" w:cstheme="minorHAnsi"/>
+        </w:rPr>
+      </w:pPr>
+    </w:p>
+    <w:p>
+      <w:pPr>
+        <w:pStyle w:val="Titre3"/>
         <w:jc w:val="both"/>
         <w:rPr>
           <w:rFonts w:asciiTheme="minorHAnsi" w:hAnsiTheme="minorHAnsi" w:cstheme="minorHAnsi"/>
@@ -6823,19 +6831,19 @@
     </w:p>
     <w:p>
       <w:pPr>
-        <w:pStyle w:val="ListParagraph"/>
-        <w:jc w:val="both"/>
-        <w:rPr>
-          <w:rFonts w:cstheme="minorHAnsi"/>
-          <w:sz w:val="24"/>
-          <w:szCs w:val="24"/>
-          <w:lang w:val="en-US"/>
-        </w:rPr>
-      </w:pPr>
-    </w:p>
-    <w:p>
-      <w:pPr>
-        <w:pStyle w:val="ListParagraph"/>
+        <w:pStyle w:val="Paragraphedeliste"/>
+        <w:jc w:val="both"/>
+        <w:rPr>
+          <w:rFonts w:cstheme="minorHAnsi"/>
+          <w:sz w:val="24"/>
+          <w:szCs w:val="24"/>
+          <w:lang w:val="en-US"/>
+        </w:rPr>
+      </w:pPr>
+    </w:p>
+    <w:p>
+      <w:pPr>
+        <w:pStyle w:val="Paragraphedeliste"/>
         <w:numPr>
           <w:ilvl w:val="0"/>
           <w:numId w:val="3"/>
@@ -6860,7 +6868,7 @@
     </w:p>
     <w:p>
       <w:pPr>
-        <w:pStyle w:val="ListParagraph"/>
+        <w:pStyle w:val="Paragraphedeliste"/>
         <w:numPr>
           <w:ilvl w:val="0"/>
           <w:numId w:val="3"/>
@@ -6885,7 +6893,7 @@
     </w:p>
     <w:p>
       <w:pPr>
-        <w:pStyle w:val="ListParagraph"/>
+        <w:pStyle w:val="Paragraphedeliste"/>
         <w:numPr>
           <w:ilvl w:val="0"/>
           <w:numId w:val="3"/>
@@ -6910,7 +6918,7 @@
     </w:p>
     <w:p>
       <w:pPr>
-        <w:pStyle w:val="ListParagraph"/>
+        <w:pStyle w:val="Paragraphedeliste"/>
         <w:numPr>
           <w:ilvl w:val="0"/>
           <w:numId w:val="3"/>
@@ -6935,7 +6943,7 @@
     </w:p>
     <w:p>
       <w:pPr>
-        <w:pStyle w:val="ListParagraph"/>
+        <w:pStyle w:val="Paragraphedeliste"/>
         <w:numPr>
           <w:ilvl w:val="0"/>
           <w:numId w:val="3"/>
@@ -6960,7 +6968,7 @@
     </w:p>
     <w:p>
       <w:pPr>
-        <w:pStyle w:val="ListParagraph"/>
+        <w:pStyle w:val="Paragraphedeliste"/>
         <w:ind w:left="1080"/>
         <w:jc w:val="both"/>
         <w:rPr>
@@ -6973,7 +6981,7 @@
     </w:p>
     <w:p>
       <w:pPr>
-        <w:pStyle w:val="Heading3"/>
+        <w:pStyle w:val="Titre3"/>
         <w:jc w:val="both"/>
         <w:rPr>
           <w:rFonts w:asciiTheme="minorHAnsi" w:hAnsiTheme="minorHAnsi" w:cstheme="minorHAnsi"/>
@@ -6996,7 +7004,7 @@
     </w:p>
     <w:p>
       <w:pPr>
-        <w:pStyle w:val="ListParagraph"/>
+        <w:pStyle w:val="Paragraphedeliste"/>
         <w:numPr>
           <w:ilvl w:val="0"/>
           <w:numId w:val="4"/>
@@ -7021,7 +7029,7 @@
     </w:p>
     <w:p>
       <w:pPr>
-        <w:pStyle w:val="ListParagraph"/>
+        <w:pStyle w:val="Paragraphedeliste"/>
         <w:numPr>
           <w:ilvl w:val="0"/>
           <w:numId w:val="4"/>
@@ -7046,7 +7054,7 @@
     </w:p>
     <w:p>
       <w:pPr>
-        <w:pStyle w:val="ListParagraph"/>
+        <w:pStyle w:val="Paragraphedeliste"/>
         <w:numPr>
           <w:ilvl w:val="0"/>
           <w:numId w:val="4"/>
@@ -7066,12 +7074,13 @@
           <w:szCs w:val="24"/>
           <w:lang w:val="en-US"/>
         </w:rPr>
+        <w:lastRenderedPageBreak/>
         <w:t>[Dn] : n-th domain assumption</w:t>
       </w:r>
     </w:p>
     <w:p>
       <w:pPr>
-        <w:pStyle w:val="ListParagraph"/>
+        <w:pStyle w:val="Paragraphedeliste"/>
         <w:ind w:left="1080"/>
         <w:jc w:val="both"/>
         <w:rPr>
@@ -7084,7 +7093,7 @@
     </w:p>
     <w:p>
       <w:pPr>
-        <w:pStyle w:val="Heading2"/>
+        <w:pStyle w:val="Titre2"/>
         <w:jc w:val="both"/>
         <w:rPr>
           <w:rFonts w:asciiTheme="minorHAnsi" w:hAnsiTheme="minorHAnsi" w:cstheme="minorHAnsi"/>
@@ -7285,7 +7294,7 @@
     </w:p>
     <w:p>
       <w:pPr>
-        <w:pStyle w:val="Heading1"/>
+        <w:pStyle w:val="Titre1"/>
         <w:jc w:val="both"/>
         <w:rPr>
           <w:rFonts w:asciiTheme="minorHAnsi" w:hAnsiTheme="minorHAnsi" w:cstheme="minorHAnsi"/>
@@ -7317,7 +7326,7 @@
     </w:p>
     <w:p>
       <w:pPr>
-        <w:pStyle w:val="Heading2"/>
+        <w:pStyle w:val="Titre2"/>
         <w:jc w:val="both"/>
         <w:rPr>
           <w:rFonts w:asciiTheme="minorHAnsi" w:hAnsiTheme="minorHAnsi" w:cstheme="minorHAnsi"/>
@@ -7940,18 +7949,18 @@
     </w:p>
     <w:p>
       <w:pPr>
-        <w:pStyle w:val="Heading2"/>
-        <w:jc w:val="both"/>
-        <w:rPr>
-          <w:rFonts w:asciiTheme="minorHAnsi" w:hAnsiTheme="minorHAnsi" w:cstheme="minorHAnsi"/>
-          <w:sz w:val="24"/>
-          <w:szCs w:val="24"/>
-        </w:rPr>
-      </w:pPr>
-    </w:p>
-    <w:p>
-      <w:pPr>
-        <w:pStyle w:val="Heading2"/>
+        <w:pStyle w:val="Titre2"/>
+        <w:jc w:val="both"/>
+        <w:rPr>
+          <w:rFonts w:asciiTheme="minorHAnsi" w:hAnsiTheme="minorHAnsi" w:cstheme="minorHAnsi"/>
+          <w:sz w:val="24"/>
+          <w:szCs w:val="24"/>
+        </w:rPr>
+      </w:pPr>
+    </w:p>
+    <w:p>
+      <w:pPr>
+        <w:pStyle w:val="Titre2"/>
         <w:jc w:val="both"/>
         <w:rPr>
           <w:rFonts w:asciiTheme="minorHAnsi" w:hAnsiTheme="minorHAnsi" w:cstheme="minorHAnsi"/>
@@ -7981,7 +7990,7 @@
     </w:p>
     <w:p>
       <w:pPr>
-        <w:pStyle w:val="Heading3"/>
+        <w:pStyle w:val="Titre3"/>
         <w:jc w:val="both"/>
         <w:rPr>
           <w:rFonts w:asciiTheme="minorHAnsi" w:hAnsiTheme="minorHAnsi" w:cstheme="minorHAnsi"/>
@@ -8017,7 +8026,7 @@
     </w:p>
     <w:p>
       <w:pPr>
-        <w:pStyle w:val="Heading3"/>
+        <w:pStyle w:val="Titre3"/>
         <w:jc w:val="both"/>
         <w:rPr>
           <w:rFonts w:asciiTheme="minorHAnsi" w:hAnsiTheme="minorHAnsi" w:cstheme="minorHAnsi"/>
@@ -8053,7 +8062,7 @@
     </w:p>
     <w:p>
       <w:pPr>
-        <w:pStyle w:val="Heading3"/>
+        <w:pStyle w:val="Titre3"/>
         <w:jc w:val="both"/>
         <w:rPr>
           <w:rFonts w:asciiTheme="minorHAnsi" w:hAnsiTheme="minorHAnsi" w:cstheme="minorHAnsi"/>
@@ -8108,7 +8117,7 @@
     </w:p>
     <w:p>
       <w:pPr>
-        <w:pStyle w:val="Heading3"/>
+        <w:pStyle w:val="Titre3"/>
         <w:jc w:val="both"/>
         <w:rPr>
           <w:rFonts w:asciiTheme="minorHAnsi" w:hAnsiTheme="minorHAnsi" w:cstheme="minorHAnsi"/>
@@ -8163,7 +8172,7 @@
     </w:p>
     <w:p>
       <w:pPr>
-        <w:pStyle w:val="Heading2"/>
+        <w:pStyle w:val="Titre2"/>
         <w:jc w:val="both"/>
         <w:rPr>
           <w:rFonts w:asciiTheme="minorHAnsi" w:hAnsiTheme="minorHAnsi" w:cstheme="minorHAnsi"/>
@@ -8408,23 +8417,24 @@
           <w:sz w:val="24"/>
           <w:szCs w:val="24"/>
         </w:rPr>
+        <w:lastRenderedPageBreak/>
         <w:t>Run spectators – Users who make use of the spectator service of the app that gives a map view of the run with the position of the participants in the run.</w:t>
       </w:r>
     </w:p>
     <w:p>
       <w:pPr>
-        <w:pStyle w:val="Heading2"/>
-        <w:jc w:val="both"/>
-        <w:rPr>
-          <w:rFonts w:asciiTheme="minorHAnsi" w:hAnsiTheme="minorHAnsi" w:cstheme="minorHAnsi"/>
-          <w:sz w:val="24"/>
-          <w:szCs w:val="24"/>
-        </w:rPr>
-      </w:pPr>
-    </w:p>
-    <w:p>
-      <w:pPr>
-        <w:pStyle w:val="Heading2"/>
+        <w:pStyle w:val="Titre2"/>
+        <w:jc w:val="both"/>
+        <w:rPr>
+          <w:rFonts w:asciiTheme="minorHAnsi" w:hAnsiTheme="minorHAnsi" w:cstheme="minorHAnsi"/>
+          <w:sz w:val="24"/>
+          <w:szCs w:val="24"/>
+        </w:rPr>
+      </w:pPr>
+    </w:p>
+    <w:p>
+      <w:pPr>
+        <w:pStyle w:val="Titre2"/>
         <w:jc w:val="both"/>
         <w:rPr>
           <w:rFonts w:asciiTheme="minorHAnsi" w:hAnsiTheme="minorHAnsi" w:cstheme="minorHAnsi"/>
@@ -8471,7 +8481,7 @@
     </w:p>
     <w:p>
       <w:pPr>
-        <w:pStyle w:val="Heading3"/>
+        <w:pStyle w:val="Titre3"/>
         <w:jc w:val="both"/>
         <w:rPr>
           <w:rFonts w:asciiTheme="minorHAnsi" w:hAnsiTheme="minorHAnsi" w:cstheme="minorHAnsi"/>
@@ -8696,7 +8706,7 @@
     </w:p>
     <w:p>
       <w:pPr>
-        <w:pStyle w:val="Heading3"/>
+        <w:pStyle w:val="Titre3"/>
         <w:jc w:val="both"/>
         <w:rPr>
           <w:rFonts w:asciiTheme="minorHAnsi" w:hAnsiTheme="minorHAnsi" w:cstheme="minorHAnsi"/>
@@ -8794,7 +8804,7 @@
     </w:p>
     <w:p>
       <w:pPr>
-        <w:pStyle w:val="Heading3"/>
+        <w:pStyle w:val="Titre3"/>
         <w:jc w:val="both"/>
         <w:rPr>
           <w:rFonts w:asciiTheme="minorHAnsi" w:hAnsiTheme="minorHAnsi" w:cstheme="minorHAnsi"/>
@@ -8844,7 +8854,7 @@
     </w:p>
     <w:p>
       <w:pPr>
-        <w:pStyle w:val="ListParagraph"/>
+        <w:pStyle w:val="Paragraphedeliste"/>
         <w:widowControl w:val="0"/>
         <w:numPr>
           <w:ilvl w:val="0"/>
@@ -8875,7 +8885,7 @@
     </w:p>
     <w:p>
       <w:pPr>
-        <w:pStyle w:val="ListParagraph"/>
+        <w:pStyle w:val="Paragraphedeliste"/>
         <w:widowControl w:val="0"/>
         <w:numPr>
           <w:ilvl w:val="0"/>
@@ -8996,7 +9006,7 @@
     </w:p>
     <w:p>
       <w:pPr>
-        <w:pStyle w:val="Heading1"/>
+        <w:pStyle w:val="Titre1"/>
         <w:numPr>
           <w:ilvl w:val="0"/>
           <w:numId w:val="5"/>
@@ -9018,7 +9028,6 @@
           <w:sz w:val="24"/>
           <w:szCs w:val="24"/>
         </w:rPr>
-        <w:lastRenderedPageBreak/>
         <w:t>Specific Requirements</w:t>
       </w:r>
       <w:bookmarkEnd w:id="22"/>
@@ -9035,7 +9044,7 @@
     </w:p>
     <w:p>
       <w:pPr>
-        <w:pStyle w:val="Heading2"/>
+        <w:pStyle w:val="Titre2"/>
         <w:ind w:left="360"/>
         <w:jc w:val="both"/>
         <w:rPr>
@@ -9057,7 +9066,7 @@
     </w:p>
     <w:p>
       <w:pPr>
-        <w:pStyle w:val="Heading3"/>
+        <w:pStyle w:val="Titre3"/>
         <w:ind w:left="360"/>
         <w:jc w:val="both"/>
         <w:rPr>
@@ -9339,6 +9348,7 @@
           <w:noProof/>
           <w:lang w:val="en-US"/>
         </w:rPr>
+        <w:lastRenderedPageBreak/>
         <w:drawing>
           <wp:inline distT="0" distB="0" distL="0" distR="0" wp14:anchorId="0853F586" wp14:editId="17FED5D2">
             <wp:extent cx="2057400" cy="3816681"/>
@@ -9828,6 +9838,7 @@
           <w:noProof/>
           <w:lang w:val="en-US"/>
         </w:rPr>
+        <w:lastRenderedPageBreak/>
         <w:drawing>
           <wp:inline distT="0" distB="0" distL="0" distR="0" wp14:anchorId="7E8F7DE4" wp14:editId="61DD91C8">
             <wp:extent cx="2173320" cy="4007346"/>
@@ -10144,25 +10155,25 @@
     </w:p>
     <w:p>
       <w:pPr>
-        <w:pStyle w:val="Heading3"/>
-        <w:jc w:val="both"/>
-        <w:rPr>
-          <w:rFonts w:asciiTheme="minorHAnsi" w:hAnsiTheme="minorHAnsi" w:cstheme="minorHAnsi"/>
-        </w:rPr>
-      </w:pPr>
-    </w:p>
-    <w:p>
-      <w:pPr>
-        <w:pStyle w:val="Heading3"/>
-        <w:jc w:val="both"/>
-        <w:rPr>
-          <w:rFonts w:asciiTheme="minorHAnsi" w:hAnsiTheme="minorHAnsi" w:cstheme="minorHAnsi"/>
-        </w:rPr>
-      </w:pPr>
-    </w:p>
-    <w:p>
-      <w:pPr>
-        <w:pStyle w:val="Heading3"/>
+        <w:pStyle w:val="Titre3"/>
+        <w:jc w:val="both"/>
+        <w:rPr>
+          <w:rFonts w:asciiTheme="minorHAnsi" w:hAnsiTheme="minorHAnsi" w:cstheme="minorHAnsi"/>
+        </w:rPr>
+      </w:pPr>
+    </w:p>
+    <w:p>
+      <w:pPr>
+        <w:pStyle w:val="Titre3"/>
+        <w:jc w:val="both"/>
+        <w:rPr>
+          <w:rFonts w:asciiTheme="minorHAnsi" w:hAnsiTheme="minorHAnsi" w:cstheme="minorHAnsi"/>
+        </w:rPr>
+      </w:pPr>
+    </w:p>
+    <w:p>
+      <w:pPr>
+        <w:pStyle w:val="Titre3"/>
         <w:jc w:val="both"/>
         <w:rPr>
           <w:rFonts w:asciiTheme="minorHAnsi" w:hAnsiTheme="minorHAnsi" w:cstheme="minorHAnsi"/>
@@ -10275,16 +10286,16 @@
     </w:p>
     <w:p>
       <w:pPr>
-        <w:pStyle w:val="Heading3"/>
-        <w:jc w:val="both"/>
-        <w:rPr>
-          <w:rFonts w:asciiTheme="minorHAnsi" w:hAnsiTheme="minorHAnsi" w:cstheme="minorHAnsi"/>
-        </w:rPr>
-      </w:pPr>
-    </w:p>
-    <w:p>
-      <w:pPr>
-        <w:pStyle w:val="Heading3"/>
+        <w:pStyle w:val="Titre3"/>
+        <w:jc w:val="both"/>
+        <w:rPr>
+          <w:rFonts w:asciiTheme="minorHAnsi" w:hAnsiTheme="minorHAnsi" w:cstheme="minorHAnsi"/>
+        </w:rPr>
+      </w:pPr>
+    </w:p>
+    <w:p>
+      <w:pPr>
+        <w:pStyle w:val="Titre3"/>
         <w:jc w:val="both"/>
         <w:rPr>
           <w:rFonts w:asciiTheme="minorHAnsi" w:hAnsiTheme="minorHAnsi" w:cstheme="minorHAnsi"/>
@@ -10759,16 +10770,16 @@
     </w:p>
     <w:p>
       <w:pPr>
-        <w:pStyle w:val="Heading3"/>
-        <w:jc w:val="both"/>
-        <w:rPr>
-          <w:rFonts w:asciiTheme="minorHAnsi" w:hAnsiTheme="minorHAnsi" w:cstheme="minorHAnsi"/>
-        </w:rPr>
-      </w:pPr>
-    </w:p>
-    <w:p>
-      <w:pPr>
-        <w:pStyle w:val="Heading3"/>
+        <w:pStyle w:val="Titre3"/>
+        <w:jc w:val="both"/>
+        <w:rPr>
+          <w:rFonts w:asciiTheme="minorHAnsi" w:hAnsiTheme="minorHAnsi" w:cstheme="minorHAnsi"/>
+        </w:rPr>
+      </w:pPr>
+    </w:p>
+    <w:p>
+      <w:pPr>
+        <w:pStyle w:val="Titre3"/>
         <w:jc w:val="both"/>
         <w:rPr>
           <w:rFonts w:asciiTheme="minorHAnsi" w:hAnsiTheme="minorHAnsi" w:cstheme="minorHAnsi"/>
@@ -10863,7 +10874,15 @@
           <w:rFonts w:asciiTheme="minorHAnsi" w:hAnsiTheme="minorHAnsi" w:cstheme="minorHAnsi"/>
           <w:lang w:val="en-US"/>
         </w:rPr>
-        <w:t>One way to simplify the overall architecture and make it more lightweight is to use the Google APIs (see section 3.1.2). The communication with the different google services (such as Google Maps, Google Fit) is carried out by the using of GoogleApiClient (“Google API Client”) object. The Google API Client provides a common entry point to Google Play services and manages the network connection between the user's device and each Google service.</w:t>
+        <w:t xml:space="preserve">One way to simplify the overall architecture and make it more lightweight is to use the Google APIs (see section 3.1.2). The communication with the different google services (such as Google Maps, Google Fit) is carried out by the using of GoogleApiClient (“Google API Client”) object. The </w:t>
+      </w:r>
+      <w:r>
+        <w:rPr>
+          <w:rFonts w:asciiTheme="minorHAnsi" w:hAnsiTheme="minorHAnsi" w:cstheme="minorHAnsi"/>
+          <w:lang w:val="en-US"/>
+        </w:rPr>
+        <w:lastRenderedPageBreak/>
+        <w:t>Google API Client provides a common entry point to Google Play services and manages the network connection between the user's device and each Google service.</w:t>
       </w:r>
     </w:p>
     <w:p>
@@ -11055,7 +11074,6 @@
           <w:noProof/>
           <w:lang w:val="en-US"/>
         </w:rPr>
-        <w:lastRenderedPageBreak/>
         <w:drawing>
           <wp:anchor distT="0" distB="0" distL="114300" distR="114300" simplePos="0" relativeHeight="251658240" behindDoc="0" locked="0" layoutInCell="1" allowOverlap="1" wp14:anchorId="405696BA" wp14:editId="54E133D0">
             <wp:simplePos x="0" y="0"/>
@@ -11564,7 +11582,7 @@
     </w:p>
     <w:p>
       <w:pPr>
-        <w:pStyle w:val="Heading2"/>
+        <w:pStyle w:val="Titre2"/>
         <w:jc w:val="both"/>
         <w:rPr>
           <w:rFonts w:asciiTheme="minorHAnsi" w:hAnsiTheme="minorHAnsi" w:cstheme="minorHAnsi"/>
@@ -11585,16 +11603,16 @@
     </w:p>
     <w:p>
       <w:pPr>
-        <w:pStyle w:val="Heading3"/>
-        <w:jc w:val="both"/>
-        <w:rPr>
-          <w:rFonts w:asciiTheme="minorHAnsi" w:hAnsiTheme="minorHAnsi" w:cstheme="minorHAnsi"/>
-        </w:rPr>
-      </w:pPr>
-    </w:p>
-    <w:p>
-      <w:pPr>
-        <w:pStyle w:val="Heading3"/>
+        <w:pStyle w:val="Titre3"/>
+        <w:jc w:val="both"/>
+        <w:rPr>
+          <w:rFonts w:asciiTheme="minorHAnsi" w:hAnsiTheme="minorHAnsi" w:cstheme="minorHAnsi"/>
+        </w:rPr>
+      </w:pPr>
+    </w:p>
+    <w:p>
+      <w:pPr>
+        <w:pStyle w:val="Titre3"/>
         <w:jc w:val="both"/>
         <w:rPr>
           <w:rFonts w:asciiTheme="minorHAnsi" w:hAnsiTheme="minorHAnsi" w:cstheme="minorHAnsi"/>
@@ -11746,7 +11764,7 @@
     </w:p>
     <w:p>
       <w:pPr>
-        <w:pStyle w:val="Heading3"/>
+        <w:pStyle w:val="Titre3"/>
         <w:jc w:val="both"/>
         <w:rPr>
           <w:rFonts w:asciiTheme="minorHAnsi" w:hAnsiTheme="minorHAnsi" w:cstheme="minorHAnsi"/>
@@ -11757,7 +11775,6 @@
         <w:rPr>
           <w:rFonts w:asciiTheme="minorHAnsi" w:hAnsiTheme="minorHAnsi" w:cstheme="minorHAnsi"/>
         </w:rPr>
-        <w:lastRenderedPageBreak/>
         <w:t>3.2.2 Scenario 2</w:t>
       </w:r>
       <w:bookmarkEnd w:id="30"/>
@@ -11958,7 +11975,7 @@
     </w:p>
     <w:p>
       <w:pPr>
-        <w:pStyle w:val="Heading3"/>
+        <w:pStyle w:val="Titre3"/>
         <w:jc w:val="both"/>
         <w:rPr>
           <w:rFonts w:asciiTheme="minorHAnsi" w:hAnsiTheme="minorHAnsi" w:cstheme="minorHAnsi"/>
@@ -12105,7 +12122,7 @@
     </w:p>
     <w:p>
       <w:pPr>
-        <w:pStyle w:val="Heading3"/>
+        <w:pStyle w:val="Titre3"/>
         <w:jc w:val="both"/>
         <w:rPr>
           <w:rFonts w:asciiTheme="minorHAnsi" w:hAnsiTheme="minorHAnsi" w:cstheme="minorHAnsi"/>
@@ -12141,6 +12158,7 @@
           <w:lang w:val="en-US"/>
         </w:rPr>
         <w:sectPr>
+          <w:footerReference w:type="default" r:id="rId25"/>
           <w:pgSz w:w="11906" w:h="16838"/>
           <w:pgMar w:top="1134" w:right="1134" w:bottom="1134" w:left="1134" w:header="720" w:footer="720" w:gutter="0"/>
           <w:cols w:space="720"/>
@@ -12151,6 +12169,7 @@
           <w:rFonts w:asciiTheme="minorHAnsi" w:hAnsiTheme="minorHAnsi" w:cstheme="minorHAnsi"/>
           <w:lang w:val="en-US"/>
         </w:rPr>
+        <w:lastRenderedPageBreak/>
         <w:t xml:space="preserve">Stefania </w:t>
       </w:r>
       <w:r>
@@ -12272,7 +12291,7 @@
     </w:p>
     <w:p>
       <w:pPr>
-        <w:pStyle w:val="Heading2"/>
+        <w:pStyle w:val="Titre2"/>
         <w:jc w:val="both"/>
         <w:rPr>
           <w:rFonts w:asciiTheme="minorHAnsi" w:hAnsiTheme="minorHAnsi" w:cstheme="minorHAnsi"/>
@@ -13183,7 +13202,7 @@
     </w:p>
     <w:p>
       <w:pPr>
-        <w:pStyle w:val="Heading3"/>
+        <w:pStyle w:val="Titre3"/>
         <w:jc w:val="both"/>
         <w:rPr>
           <w:rFonts w:asciiTheme="minorHAnsi" w:hAnsiTheme="minorHAnsi" w:cstheme="minorHAnsi"/>
@@ -13273,7 +13292,7 @@
                     </pic:cNvPicPr>
                   </pic:nvPicPr>
                   <pic:blipFill rotWithShape="1">
-                    <a:blip r:embed="rId25">
+                    <a:blip r:embed="rId26">
                       <a:extLst>
                         <a:ext uri="{28A0092B-C50C-407E-A947-70E740481C1C}">
                           <a14:useLocalDpi xmlns:a14="http://schemas.microsoft.com/office/drawing/2010/main" val="0"/>
@@ -13379,7 +13398,7 @@
     </w:p>
     <w:p>
       <w:pPr>
-        <w:pStyle w:val="Heading3"/>
+        <w:pStyle w:val="Titre3"/>
         <w:jc w:val="both"/>
         <w:rPr>
           <w:rFonts w:asciiTheme="minorHAnsi" w:hAnsiTheme="minorHAnsi" w:cstheme="minorHAnsi"/>
@@ -14556,6 +14575,7 @@
                 <w:rFonts w:asciiTheme="minorHAnsi" w:hAnsiTheme="minorHAnsi" w:cstheme="minorHAnsi"/>
                 <w:lang w:val="en-US"/>
               </w:rPr>
+              <w:lastRenderedPageBreak/>
               <w:t>Exit conditions</w:t>
             </w:r>
           </w:p>
@@ -15722,6 +15742,7 @@
                 <w:rFonts w:asciiTheme="minorHAnsi" w:hAnsiTheme="minorHAnsi" w:cstheme="minorHAnsi"/>
                 <w:lang w:val="en-US"/>
               </w:rPr>
+              <w:lastRenderedPageBreak/>
               <w:t>Exit conditions</w:t>
             </w:r>
           </w:p>
@@ -20139,6 +20160,7 @@
                 <w:rFonts w:asciiTheme="minorHAnsi" w:hAnsiTheme="minorHAnsi" w:cstheme="minorHAnsi"/>
                 <w:lang w:val="en-US"/>
               </w:rPr>
+              <w:lastRenderedPageBreak/>
               <w:t>Exit conditions</w:t>
             </w:r>
           </w:p>
@@ -23968,7 +23990,7 @@
     </w:p>
     <w:p>
       <w:pPr>
-        <w:pStyle w:val="Heading2"/>
+        <w:pStyle w:val="Titre2"/>
         <w:numPr>
           <w:ilvl w:val="2"/>
           <w:numId w:val="5"/>
@@ -23994,7 +24016,7 @@
     </w:p>
     <w:p>
       <w:pPr>
-        <w:pStyle w:val="ListParagraph"/>
+        <w:pStyle w:val="Paragraphedeliste"/>
         <w:ind w:left="1080"/>
         <w:jc w:val="both"/>
         <w:rPr>
@@ -24039,7 +24061,7 @@
                     </pic:cNvPicPr>
                   </pic:nvPicPr>
                   <pic:blipFill>
-                    <a:blip r:embed="rId26">
+                    <a:blip r:embed="rId27">
                       <a:extLst>
                         <a:ext uri="{28A0092B-C50C-407E-A947-70E740481C1C}">
                           <a14:useLocalDpi xmlns:a14="http://schemas.microsoft.com/office/drawing/2010/main" val="0"/>
@@ -24091,7 +24113,7 @@
     </w:p>
     <w:p>
       <w:pPr>
-        <w:pStyle w:val="ListParagraph"/>
+        <w:pStyle w:val="Paragraphedeliste"/>
         <w:ind w:left="1080"/>
         <w:jc w:val="both"/>
         <w:rPr>
@@ -24104,7 +24126,7 @@
     </w:p>
     <w:p>
       <w:pPr>
-        <w:pStyle w:val="ListParagraph"/>
+        <w:pStyle w:val="Paragraphedeliste"/>
         <w:ind w:left="1080"/>
         <w:jc w:val="both"/>
         <w:rPr>
@@ -24117,7 +24139,7 @@
     </w:p>
     <w:p>
       <w:pPr>
-        <w:pStyle w:val="ListParagraph"/>
+        <w:pStyle w:val="Paragraphedeliste"/>
         <w:ind w:left="1080"/>
         <w:jc w:val="both"/>
         <w:rPr>
@@ -24130,7 +24152,7 @@
     </w:p>
     <w:p>
       <w:pPr>
-        <w:pStyle w:val="ListParagraph"/>
+        <w:pStyle w:val="Paragraphedeliste"/>
         <w:ind w:left="1080"/>
         <w:jc w:val="both"/>
         <w:rPr>
@@ -24143,7 +24165,7 @@
     </w:p>
     <w:p>
       <w:pPr>
-        <w:pStyle w:val="ListParagraph"/>
+        <w:pStyle w:val="Paragraphedeliste"/>
         <w:ind w:left="1080"/>
         <w:jc w:val="both"/>
         <w:rPr>
@@ -24156,7 +24178,7 @@
     </w:p>
     <w:p>
       <w:pPr>
-        <w:pStyle w:val="ListParagraph"/>
+        <w:pStyle w:val="Paragraphedeliste"/>
         <w:ind w:left="1080"/>
         <w:jc w:val="both"/>
         <w:rPr>
@@ -24169,7 +24191,7 @@
     </w:p>
     <w:p>
       <w:pPr>
-        <w:pStyle w:val="ListParagraph"/>
+        <w:pStyle w:val="Paragraphedeliste"/>
         <w:ind w:left="1080"/>
         <w:jc w:val="both"/>
         <w:rPr>
@@ -24182,7 +24204,7 @@
     </w:p>
     <w:p>
       <w:pPr>
-        <w:pStyle w:val="ListParagraph"/>
+        <w:pStyle w:val="Paragraphedeliste"/>
         <w:ind w:left="1080"/>
         <w:jc w:val="both"/>
         <w:rPr>
@@ -24195,7 +24217,7 @@
     </w:p>
     <w:p>
       <w:pPr>
-        <w:pStyle w:val="ListParagraph"/>
+        <w:pStyle w:val="Paragraphedeliste"/>
         <w:ind w:left="1080"/>
         <w:jc w:val="both"/>
         <w:rPr>
@@ -24208,7 +24230,7 @@
     </w:p>
     <w:p>
       <w:pPr>
-        <w:pStyle w:val="ListParagraph"/>
+        <w:pStyle w:val="Paragraphedeliste"/>
         <w:ind w:left="1080"/>
         <w:jc w:val="both"/>
         <w:rPr>
@@ -24221,7 +24243,7 @@
     </w:p>
     <w:p>
       <w:pPr>
-        <w:pStyle w:val="ListParagraph"/>
+        <w:pStyle w:val="Paragraphedeliste"/>
         <w:ind w:left="1080"/>
         <w:jc w:val="both"/>
         <w:rPr>
@@ -24234,7 +24256,7 @@
     </w:p>
     <w:p>
       <w:pPr>
-        <w:pStyle w:val="ListParagraph"/>
+        <w:pStyle w:val="Paragraphedeliste"/>
         <w:ind w:left="1080"/>
         <w:jc w:val="both"/>
         <w:rPr>
@@ -24247,7 +24269,7 @@
     </w:p>
     <w:p>
       <w:pPr>
-        <w:pStyle w:val="ListParagraph"/>
+        <w:pStyle w:val="Paragraphedeliste"/>
         <w:ind w:left="1080"/>
         <w:jc w:val="both"/>
         <w:rPr>
@@ -24260,7 +24282,7 @@
     </w:p>
     <w:p>
       <w:pPr>
-        <w:pStyle w:val="ListParagraph"/>
+        <w:pStyle w:val="Paragraphedeliste"/>
         <w:ind w:left="1080"/>
         <w:jc w:val="both"/>
         <w:rPr>
@@ -24273,7 +24295,7 @@
     </w:p>
     <w:p>
       <w:pPr>
-        <w:pStyle w:val="ListParagraph"/>
+        <w:pStyle w:val="Paragraphedeliste"/>
         <w:ind w:left="1080"/>
         <w:jc w:val="both"/>
         <w:rPr>
@@ -24286,7 +24308,7 @@
     </w:p>
     <w:p>
       <w:pPr>
-        <w:pStyle w:val="ListParagraph"/>
+        <w:pStyle w:val="Paragraphedeliste"/>
         <w:ind w:left="1080"/>
         <w:jc w:val="both"/>
         <w:rPr>
@@ -24299,7 +24321,7 @@
     </w:p>
     <w:p>
       <w:pPr>
-        <w:pStyle w:val="ListParagraph"/>
+        <w:pStyle w:val="Paragraphedeliste"/>
         <w:ind w:left="1080"/>
         <w:jc w:val="both"/>
         <w:rPr>
@@ -24312,7 +24334,7 @@
     </w:p>
     <w:p>
       <w:pPr>
-        <w:pStyle w:val="ListParagraph"/>
+        <w:pStyle w:val="Paragraphedeliste"/>
         <w:ind w:left="1080"/>
         <w:jc w:val="both"/>
         <w:rPr>
@@ -24325,7 +24347,7 @@
     </w:p>
     <w:p>
       <w:pPr>
-        <w:pStyle w:val="ListParagraph"/>
+        <w:pStyle w:val="Paragraphedeliste"/>
         <w:ind w:left="1080"/>
         <w:jc w:val="both"/>
         <w:rPr>
@@ -24338,7 +24360,7 @@
     </w:p>
     <w:p>
       <w:pPr>
-        <w:pStyle w:val="ListParagraph"/>
+        <w:pStyle w:val="Paragraphedeliste"/>
         <w:ind w:left="1080"/>
         <w:jc w:val="both"/>
         <w:rPr>
@@ -24383,7 +24405,7 @@
                     </pic:cNvPicPr>
                   </pic:nvPicPr>
                   <pic:blipFill>
-                    <a:blip r:embed="rId27">
+                    <a:blip r:embed="rId28">
                       <a:extLst>
                         <a:ext uri="{28A0092B-C50C-407E-A947-70E740481C1C}">
                           <a14:useLocalDpi xmlns:a14="http://schemas.microsoft.com/office/drawing/2010/main" val="0"/>
@@ -24435,7 +24457,7 @@
     </w:p>
     <w:p>
       <w:pPr>
-        <w:pStyle w:val="ListParagraph"/>
+        <w:pStyle w:val="Paragraphedeliste"/>
         <w:ind w:left="1080"/>
         <w:jc w:val="both"/>
         <w:rPr>
@@ -24448,7 +24470,7 @@
     </w:p>
     <w:p>
       <w:pPr>
-        <w:pStyle w:val="ListParagraph"/>
+        <w:pStyle w:val="Paragraphedeliste"/>
         <w:ind w:left="1080"/>
         <w:jc w:val="both"/>
         <w:rPr>
@@ -24494,7 +24516,7 @@
                     </pic:cNvPicPr>
                   </pic:nvPicPr>
                   <pic:blipFill>
-                    <a:blip r:embed="rId28">
+                    <a:blip r:embed="rId29">
                       <a:extLst>
                         <a:ext uri="{28A0092B-C50C-407E-A947-70E740481C1C}">
                           <a14:useLocalDpi xmlns:a14="http://schemas.microsoft.com/office/drawing/2010/main" val="0"/>
@@ -24546,7 +24568,7 @@
     </w:p>
     <w:p>
       <w:pPr>
-        <w:pStyle w:val="ListParagraph"/>
+        <w:pStyle w:val="Paragraphedeliste"/>
         <w:ind w:left="1080"/>
         <w:jc w:val="both"/>
         <w:rPr>
@@ -24559,7 +24581,7 @@
     </w:p>
     <w:p>
       <w:pPr>
-        <w:pStyle w:val="ListParagraph"/>
+        <w:pStyle w:val="Paragraphedeliste"/>
         <w:ind w:left="1080"/>
         <w:jc w:val="both"/>
         <w:rPr>
@@ -24572,7 +24594,7 @@
     </w:p>
     <w:p>
       <w:pPr>
-        <w:pStyle w:val="ListParagraph"/>
+        <w:pStyle w:val="Paragraphedeliste"/>
         <w:ind w:left="1080"/>
         <w:jc w:val="both"/>
         <w:rPr>
@@ -24585,7 +24607,7 @@
     </w:p>
     <w:p>
       <w:pPr>
-        <w:pStyle w:val="ListParagraph"/>
+        <w:pStyle w:val="Paragraphedeliste"/>
         <w:ind w:left="1080"/>
         <w:jc w:val="both"/>
         <w:rPr>
@@ -24598,7 +24620,7 @@
     </w:p>
     <w:p>
       <w:pPr>
-        <w:pStyle w:val="ListParagraph"/>
+        <w:pStyle w:val="Paragraphedeliste"/>
         <w:ind w:left="1080"/>
         <w:jc w:val="both"/>
         <w:rPr>
@@ -24611,7 +24633,7 @@
     </w:p>
     <w:p>
       <w:pPr>
-        <w:pStyle w:val="ListParagraph"/>
+        <w:pStyle w:val="Paragraphedeliste"/>
         <w:ind w:left="1080"/>
         <w:jc w:val="both"/>
         <w:rPr>
@@ -24624,7 +24646,7 @@
     </w:p>
     <w:p>
       <w:pPr>
-        <w:pStyle w:val="ListParagraph"/>
+        <w:pStyle w:val="Paragraphedeliste"/>
         <w:ind w:left="1080"/>
         <w:jc w:val="both"/>
         <w:rPr>
@@ -24637,7 +24659,7 @@
     </w:p>
     <w:p>
       <w:pPr>
-        <w:pStyle w:val="ListParagraph"/>
+        <w:pStyle w:val="Paragraphedeliste"/>
         <w:ind w:left="1080"/>
         <w:jc w:val="both"/>
         <w:rPr>
@@ -24650,7 +24672,7 @@
     </w:p>
     <w:p>
       <w:pPr>
-        <w:pStyle w:val="ListParagraph"/>
+        <w:pStyle w:val="Paragraphedeliste"/>
         <w:ind w:left="1080"/>
         <w:jc w:val="both"/>
         <w:rPr>
@@ -24663,7 +24685,7 @@
     </w:p>
     <w:p>
       <w:pPr>
-        <w:pStyle w:val="ListParagraph"/>
+        <w:pStyle w:val="Paragraphedeliste"/>
         <w:ind w:left="1080"/>
         <w:jc w:val="both"/>
         <w:rPr>
@@ -24676,7 +24698,7 @@
     </w:p>
     <w:p>
       <w:pPr>
-        <w:pStyle w:val="ListParagraph"/>
+        <w:pStyle w:val="Paragraphedeliste"/>
         <w:ind w:left="1080"/>
         <w:jc w:val="both"/>
         <w:rPr>
@@ -24689,7 +24711,7 @@
     </w:p>
     <w:p>
       <w:pPr>
-        <w:pStyle w:val="Heading2"/>
+        <w:pStyle w:val="Titre2"/>
         <w:jc w:val="both"/>
         <w:rPr>
           <w:rFonts w:asciiTheme="minorHAnsi" w:hAnsiTheme="minorHAnsi" w:cstheme="minorHAnsi"/>
@@ -24777,7 +24799,7 @@
     </w:p>
     <w:p>
       <w:pPr>
-        <w:pStyle w:val="Heading2"/>
+        <w:pStyle w:val="Titre2"/>
         <w:jc w:val="both"/>
         <w:rPr>
           <w:rFonts w:asciiTheme="minorHAnsi" w:hAnsiTheme="minorHAnsi" w:cstheme="minorHAnsi"/>
@@ -24807,7 +24829,7 @@
     </w:p>
     <w:p>
       <w:pPr>
-        <w:pStyle w:val="Heading3"/>
+        <w:pStyle w:val="Titre3"/>
         <w:jc w:val="both"/>
         <w:rPr>
           <w:rFonts w:asciiTheme="minorHAnsi" w:hAnsiTheme="minorHAnsi" w:cstheme="minorHAnsi"/>
@@ -24833,7 +24855,7 @@
     </w:p>
     <w:p>
       <w:pPr>
-        <w:pStyle w:val="ListParagraph"/>
+        <w:pStyle w:val="Paragraphedeliste"/>
         <w:numPr>
           <w:ilvl w:val="0"/>
           <w:numId w:val="9"/>
@@ -24859,7 +24881,7 @@
     </w:p>
     <w:p>
       <w:pPr>
-        <w:pStyle w:val="ListParagraph"/>
+        <w:pStyle w:val="Paragraphedeliste"/>
         <w:numPr>
           <w:ilvl w:val="0"/>
           <w:numId w:val="9"/>
@@ -24885,7 +24907,7 @@
     </w:p>
     <w:p>
       <w:pPr>
-        <w:pStyle w:val="ListParagraph"/>
+        <w:pStyle w:val="Paragraphedeliste"/>
         <w:numPr>
           <w:ilvl w:val="0"/>
           <w:numId w:val="9"/>
@@ -24911,7 +24933,7 @@
     </w:p>
     <w:p>
       <w:pPr>
-        <w:pStyle w:val="ListParagraph"/>
+        <w:pStyle w:val="Paragraphedeliste"/>
         <w:numPr>
           <w:ilvl w:val="0"/>
           <w:numId w:val="9"/>
@@ -24937,7 +24959,7 @@
     </w:p>
     <w:p>
       <w:pPr>
-        <w:pStyle w:val="ListParagraph"/>
+        <w:pStyle w:val="Paragraphedeliste"/>
         <w:spacing w:line="259" w:lineRule="auto"/>
         <w:jc w:val="both"/>
         <w:rPr>
@@ -24950,7 +24972,7 @@
     </w:p>
     <w:p>
       <w:pPr>
-        <w:pStyle w:val="Heading3"/>
+        <w:pStyle w:val="Titre3"/>
         <w:jc w:val="both"/>
         <w:rPr>
           <w:rFonts w:asciiTheme="minorHAnsi" w:hAnsiTheme="minorHAnsi" w:cstheme="minorHAnsi"/>
@@ -25036,7 +25058,7 @@
     </w:p>
     <w:p>
       <w:pPr>
-        <w:pStyle w:val="Heading2"/>
+        <w:pStyle w:val="Titre2"/>
         <w:jc w:val="both"/>
         <w:rPr>
           <w:rFonts w:asciiTheme="minorHAnsi" w:hAnsiTheme="minorHAnsi" w:cstheme="minorHAnsi"/>
@@ -25067,7 +25089,7 @@
     </w:p>
     <w:p>
       <w:pPr>
-        <w:pStyle w:val="Heading3"/>
+        <w:pStyle w:val="Titre3"/>
         <w:jc w:val="both"/>
         <w:rPr>
           <w:rFonts w:asciiTheme="minorHAnsi" w:hAnsiTheme="minorHAnsi" w:cstheme="minorHAnsi"/>
@@ -25121,7 +25143,7 @@
     </w:p>
     <w:p>
       <w:pPr>
-        <w:pStyle w:val="Heading3"/>
+        <w:pStyle w:val="Titre3"/>
         <w:jc w:val="both"/>
         <w:rPr>
           <w:rFonts w:asciiTheme="minorHAnsi" w:hAnsiTheme="minorHAnsi" w:cstheme="minorHAnsi"/>
@@ -25182,16 +25204,16 @@
     </w:p>
     <w:p>
       <w:pPr>
-        <w:pStyle w:val="Heading3"/>
-        <w:jc w:val="both"/>
-        <w:rPr>
-          <w:rFonts w:asciiTheme="minorHAnsi" w:hAnsiTheme="minorHAnsi" w:cstheme="minorHAnsi"/>
-        </w:rPr>
-      </w:pPr>
-    </w:p>
-    <w:p>
-      <w:pPr>
-        <w:pStyle w:val="Heading3"/>
+        <w:pStyle w:val="Titre3"/>
+        <w:jc w:val="both"/>
+        <w:rPr>
+          <w:rFonts w:asciiTheme="minorHAnsi" w:hAnsiTheme="minorHAnsi" w:cstheme="minorHAnsi"/>
+        </w:rPr>
+      </w:pPr>
+    </w:p>
+    <w:p>
+      <w:pPr>
+        <w:pStyle w:val="Titre3"/>
         <w:jc w:val="both"/>
         <w:rPr>
           <w:rFonts w:asciiTheme="minorHAnsi" w:hAnsiTheme="minorHAnsi" w:cstheme="minorHAnsi"/>
@@ -25235,16 +25257,16 @@
     </w:p>
     <w:p>
       <w:pPr>
-        <w:pStyle w:val="Heading3"/>
-        <w:jc w:val="both"/>
-        <w:rPr>
-          <w:rFonts w:asciiTheme="minorHAnsi" w:hAnsiTheme="minorHAnsi" w:cstheme="minorHAnsi"/>
-        </w:rPr>
-      </w:pPr>
-    </w:p>
-    <w:p>
-      <w:pPr>
-        <w:pStyle w:val="Heading3"/>
+        <w:pStyle w:val="Titre3"/>
+        <w:jc w:val="both"/>
+        <w:rPr>
+          <w:rFonts w:asciiTheme="minorHAnsi" w:hAnsiTheme="minorHAnsi" w:cstheme="minorHAnsi"/>
+        </w:rPr>
+      </w:pPr>
+    </w:p>
+    <w:p>
+      <w:pPr>
+        <w:pStyle w:val="Titre3"/>
         <w:jc w:val="both"/>
         <w:rPr>
           <w:rFonts w:asciiTheme="minorHAnsi" w:hAnsiTheme="minorHAnsi" w:cstheme="minorHAnsi"/>
@@ -25366,7 +25388,7 @@
     </w:p>
     <w:p>
       <w:pPr>
-        <w:pStyle w:val="Heading3"/>
+        <w:pStyle w:val="Titre3"/>
         <w:jc w:val="both"/>
         <w:rPr>
           <w:rFonts w:asciiTheme="minorHAnsi" w:hAnsiTheme="minorHAnsi" w:cstheme="minorHAnsi"/>
@@ -25457,7 +25479,7 @@
     </w:p>
     <w:p>
       <w:pPr>
-        <w:pStyle w:val="Heading1"/>
+        <w:pStyle w:val="Titre1"/>
         <w:jc w:val="both"/>
         <w:rPr>
           <w:rFonts w:asciiTheme="minorHAnsi" w:hAnsiTheme="minorHAnsi" w:cstheme="minorHAnsi"/>
@@ -25476,9 +25498,7 @@
         </w:rPr>
         <w:t>4.FORMAL ANALYSIS USING ALLOY</w:t>
       </w:r>
-      <w:bookmarkStart w:id="49" w:name="_GoBack"/>
       <w:bookmarkEnd w:id="48"/>
-      <w:bookmarkEnd w:id="49"/>
     </w:p>
     <w:p>
       <w:pPr>
@@ -25508,7 +25528,7 @@
     </w:p>
     <w:p>
       <w:pPr>
-        <w:pStyle w:val="ListParagraph"/>
+        <w:pStyle w:val="Paragraphedeliste"/>
         <w:numPr>
           <w:ilvl w:val="0"/>
           <w:numId w:val="13"/>
@@ -25532,7 +25552,7 @@
     </w:p>
     <w:p>
       <w:pPr>
-        <w:pStyle w:val="ListParagraph"/>
+        <w:pStyle w:val="Paragraphedeliste"/>
         <w:numPr>
           <w:ilvl w:val="0"/>
           <w:numId w:val="13"/>
@@ -25556,7 +25576,7 @@
     </w:p>
     <w:p>
       <w:pPr>
-        <w:pStyle w:val="ListParagraph"/>
+        <w:pStyle w:val="Paragraphedeliste"/>
         <w:numPr>
           <w:ilvl w:val="0"/>
           <w:numId w:val="13"/>
@@ -25589,7 +25609,7 @@
     </w:p>
     <w:p>
       <w:pPr>
-        <w:pStyle w:val="ListParagraph"/>
+        <w:pStyle w:val="Paragraphedeliste"/>
         <w:numPr>
           <w:ilvl w:val="0"/>
           <w:numId w:val="13"/>
@@ -25613,7 +25633,7 @@
     </w:p>
     <w:p>
       <w:pPr>
-        <w:pStyle w:val="ListParagraph"/>
+        <w:pStyle w:val="Paragraphedeliste"/>
         <w:numPr>
           <w:ilvl w:val="0"/>
           <w:numId w:val="13"/>
@@ -25655,7 +25675,7 @@
     </w:p>
     <w:p>
       <w:pPr>
-        <w:pStyle w:val="ListParagraph"/>
+        <w:pStyle w:val="Paragraphedeliste"/>
         <w:numPr>
           <w:ilvl w:val="0"/>
           <w:numId w:val="13"/>
@@ -25679,26 +25699,26 @@
     </w:p>
     <w:p>
       <w:pPr>
-        <w:pStyle w:val="ListParagraph"/>
-        <w:rPr>
-          <w:rFonts w:cstheme="minorHAnsi"/>
-          <w:sz w:val="24"/>
-          <w:szCs w:val="24"/>
-          <w:lang w:val="en-US"/>
-        </w:rPr>
-      </w:pPr>
-    </w:p>
-    <w:p>
-      <w:pPr>
-        <w:pStyle w:val="Heading2"/>
-        <w:jc w:val="both"/>
-        <w:rPr>
-          <w:rFonts w:asciiTheme="minorHAnsi" w:hAnsiTheme="minorHAnsi" w:cstheme="minorHAnsi"/>
-          <w:sz w:val="24"/>
-          <w:szCs w:val="24"/>
-        </w:rPr>
-      </w:pPr>
-      <w:bookmarkStart w:id="50" w:name="_Toc529734605"/>
+        <w:pStyle w:val="Paragraphedeliste"/>
+        <w:rPr>
+          <w:rFonts w:cstheme="minorHAnsi"/>
+          <w:sz w:val="24"/>
+          <w:szCs w:val="24"/>
+          <w:lang w:val="en-US"/>
+        </w:rPr>
+      </w:pPr>
+    </w:p>
+    <w:p>
+      <w:pPr>
+        <w:pStyle w:val="Titre2"/>
+        <w:jc w:val="both"/>
+        <w:rPr>
+          <w:rFonts w:asciiTheme="minorHAnsi" w:hAnsiTheme="minorHAnsi" w:cstheme="minorHAnsi"/>
+          <w:sz w:val="24"/>
+          <w:szCs w:val="24"/>
+        </w:rPr>
+      </w:pPr>
+      <w:bookmarkStart w:id="49" w:name="_Toc529734605"/>
       <w:r>
         <w:rPr>
           <w:rFonts w:asciiTheme="minorHAnsi" w:hAnsiTheme="minorHAnsi" w:cstheme="minorHAnsi"/>
@@ -25707,7 +25727,7 @@
         </w:rPr>
         <w:t>4.1 ALLOY MODEL</w:t>
       </w:r>
-      <w:bookmarkEnd w:id="50"/>
+      <w:bookmarkEnd w:id="49"/>
     </w:p>
     <w:p>
       <w:pPr>
@@ -28025,15 +28045,15 @@
     </w:p>
     <w:p>
       <w:pPr>
-        <w:pStyle w:val="Heading2"/>
-        <w:jc w:val="both"/>
-        <w:rPr>
-          <w:rFonts w:asciiTheme="minorHAnsi" w:hAnsiTheme="minorHAnsi" w:cstheme="minorHAnsi"/>
-          <w:sz w:val="24"/>
-          <w:szCs w:val="24"/>
-        </w:rPr>
-      </w:pPr>
-      <w:bookmarkStart w:id="51" w:name="_Toc529734606"/>
+        <w:pStyle w:val="Titre2"/>
+        <w:jc w:val="both"/>
+        <w:rPr>
+          <w:rFonts w:asciiTheme="minorHAnsi" w:hAnsiTheme="minorHAnsi" w:cstheme="minorHAnsi"/>
+          <w:sz w:val="24"/>
+          <w:szCs w:val="24"/>
+        </w:rPr>
+      </w:pPr>
+      <w:bookmarkStart w:id="50" w:name="_Toc529734606"/>
       <w:r>
         <w:rPr>
           <w:rFonts w:asciiTheme="minorHAnsi" w:hAnsiTheme="minorHAnsi" w:cstheme="minorHAnsi"/>
@@ -28051,11 +28071,11 @@
         </w:rPr>
         <w:t>WORLD GENERATED</w:t>
       </w:r>
-      <w:bookmarkEnd w:id="51"/>
-    </w:p>
-    <w:p>
-      <w:pPr>
-        <w:pStyle w:val="ListParagraph"/>
+      <w:bookmarkEnd w:id="50"/>
+    </w:p>
+    <w:p>
+      <w:pPr>
+        <w:pStyle w:val="Paragraphedeliste"/>
         <w:ind w:left="744"/>
         <w:rPr>
           <w:rFonts w:cstheme="minorHAnsi"/>
@@ -28088,7 +28108,7 @@
                     <pic:cNvPicPr/>
                   </pic:nvPicPr>
                   <pic:blipFill>
-                    <a:blip r:embed="rId29"/>
+                    <a:blip r:embed="rId30"/>
                     <a:stretch>
                       <a:fillRect/>
                     </a:stretch>
@@ -28111,7 +28131,7 @@
     </w:p>
     <w:p>
       <w:pPr>
-        <w:pStyle w:val="ListParagraph"/>
+        <w:pStyle w:val="Paragraphedeliste"/>
         <w:ind w:left="744"/>
         <w:rPr>
           <w:rFonts w:cstheme="minorHAnsi"/>
@@ -28123,7 +28143,7 @@
     </w:p>
     <w:p>
       <w:pPr>
-        <w:pStyle w:val="ListParagraph"/>
+        <w:pStyle w:val="Paragraphedeliste"/>
         <w:ind w:left="744"/>
         <w:rPr>
           <w:rFonts w:cstheme="minorHAnsi"/>
@@ -28135,7 +28155,7 @@
     </w:p>
     <w:p>
       <w:pPr>
-        <w:pStyle w:val="ListParagraph"/>
+        <w:pStyle w:val="Paragraphedeliste"/>
         <w:ind w:left="744"/>
         <w:rPr>
           <w:rFonts w:cstheme="minorHAnsi"/>
@@ -28147,7 +28167,7 @@
     </w:p>
     <w:p>
       <w:pPr>
-        <w:pStyle w:val="ListParagraph"/>
+        <w:pStyle w:val="Paragraphedeliste"/>
         <w:ind w:left="744"/>
         <w:rPr>
           <w:rFonts w:cstheme="minorHAnsi"/>
@@ -28159,7 +28179,7 @@
     </w:p>
     <w:p>
       <w:pPr>
-        <w:pStyle w:val="ListParagraph"/>
+        <w:pStyle w:val="Paragraphedeliste"/>
         <w:ind w:left="744"/>
         <w:rPr>
           <w:rFonts w:cstheme="minorHAnsi"/>
@@ -28171,7 +28191,7 @@
     </w:p>
     <w:p>
       <w:pPr>
-        <w:pStyle w:val="ListParagraph"/>
+        <w:pStyle w:val="Paragraphedeliste"/>
         <w:ind w:left="744"/>
         <w:rPr>
           <w:rFonts w:cstheme="minorHAnsi"/>
@@ -28183,15 +28203,15 @@
     </w:p>
     <w:p>
       <w:pPr>
-        <w:pStyle w:val="Heading2"/>
-        <w:jc w:val="both"/>
-        <w:rPr>
-          <w:rFonts w:asciiTheme="minorHAnsi" w:hAnsiTheme="minorHAnsi" w:cstheme="minorHAnsi"/>
-          <w:sz w:val="24"/>
-          <w:szCs w:val="24"/>
-        </w:rPr>
-      </w:pPr>
-      <w:bookmarkStart w:id="52" w:name="_Toc529734607"/>
+        <w:pStyle w:val="Titre2"/>
+        <w:jc w:val="both"/>
+        <w:rPr>
+          <w:rFonts w:asciiTheme="minorHAnsi" w:hAnsiTheme="minorHAnsi" w:cstheme="minorHAnsi"/>
+          <w:sz w:val="24"/>
+          <w:szCs w:val="24"/>
+        </w:rPr>
+      </w:pPr>
+      <w:bookmarkStart w:id="51" w:name="_Toc529734607"/>
       <w:r>
         <w:rPr>
           <w:rFonts w:asciiTheme="minorHAnsi" w:hAnsiTheme="minorHAnsi" w:cstheme="minorHAnsi"/>
@@ -28201,7 +28221,7 @@
         <w:lastRenderedPageBreak/>
         <w:t>4.3 ALLOY RESULTS</w:t>
       </w:r>
-      <w:bookmarkEnd w:id="52"/>
+      <w:bookmarkEnd w:id="51"/>
     </w:p>
     <w:p>
       <w:pPr>
@@ -28234,59 +28254,6 @@
             <wp:extent cx="4448175" cy="2076450"/>
             <wp:effectExtent l="0" t="0" r="9525" b="0"/>
             <wp:docPr id="14" name="Picture 14"/>
-            <wp:cNvGraphicFramePr>
-              <a:graphicFrameLocks xmlns:a="http://schemas.openxmlformats.org/drawingml/2006/main" noChangeAspect="1"/>
-            </wp:cNvGraphicFramePr>
-            <a:graphic xmlns:a="http://schemas.openxmlformats.org/drawingml/2006/main">
-              <a:graphicData uri="http://schemas.openxmlformats.org/drawingml/2006/picture">
-                <pic:pic xmlns:pic="http://schemas.openxmlformats.org/drawingml/2006/picture">
-                  <pic:nvPicPr>
-                    <pic:cNvPr id="1" name=""/>
-                    <pic:cNvPicPr/>
-                  </pic:nvPicPr>
-                  <pic:blipFill>
-                    <a:blip r:embed="rId30"/>
-                    <a:stretch>
-                      <a:fillRect/>
-                    </a:stretch>
-                  </pic:blipFill>
-                  <pic:spPr>
-                    <a:xfrm>
-                      <a:off x="0" y="0"/>
-                      <a:ext cx="4448175" cy="2076450"/>
-                    </a:xfrm>
-                    <a:prstGeom prst="rect">
-                      <a:avLst/>
-                    </a:prstGeom>
-                  </pic:spPr>
-                </pic:pic>
-              </a:graphicData>
-            </a:graphic>
-          </wp:inline>
-        </w:drawing>
-      </w:r>
-    </w:p>
-    <w:p>
-      <w:pPr>
-        <w:jc w:val="both"/>
-        <w:rPr>
-          <w:rFonts w:cstheme="minorHAnsi"/>
-          <w:sz w:val="24"/>
-          <w:szCs w:val="24"/>
-        </w:rPr>
-      </w:pPr>
-      <w:r>
-        <w:rPr>
-          <w:rFonts w:cstheme="minorHAnsi"/>
-          <w:noProof/>
-          <w:sz w:val="24"/>
-          <w:szCs w:val="24"/>
-        </w:rPr>
-        <w:drawing>
-          <wp:inline distT="0" distB="0" distL="0" distR="0" wp14:anchorId="2F217D22" wp14:editId="32CA4311">
-            <wp:extent cx="4410075" cy="1066800"/>
-            <wp:effectExtent l="0" t="0" r="9525" b="0"/>
-            <wp:docPr id="15" name="Picture 15"/>
             <wp:cNvGraphicFramePr>
               <a:graphicFrameLocks xmlns:a="http://schemas.openxmlformats.org/drawingml/2006/main" noChangeAspect="1"/>
             </wp:cNvGraphicFramePr>
@@ -28306,6 +28273,59 @@
                   <pic:spPr>
                     <a:xfrm>
                       <a:off x="0" y="0"/>
+                      <a:ext cx="4448175" cy="2076450"/>
+                    </a:xfrm>
+                    <a:prstGeom prst="rect">
+                      <a:avLst/>
+                    </a:prstGeom>
+                  </pic:spPr>
+                </pic:pic>
+              </a:graphicData>
+            </a:graphic>
+          </wp:inline>
+        </w:drawing>
+      </w:r>
+    </w:p>
+    <w:p>
+      <w:pPr>
+        <w:jc w:val="both"/>
+        <w:rPr>
+          <w:rFonts w:cstheme="minorHAnsi"/>
+          <w:sz w:val="24"/>
+          <w:szCs w:val="24"/>
+        </w:rPr>
+      </w:pPr>
+      <w:r>
+        <w:rPr>
+          <w:rFonts w:cstheme="minorHAnsi"/>
+          <w:noProof/>
+          <w:sz w:val="24"/>
+          <w:szCs w:val="24"/>
+        </w:rPr>
+        <w:drawing>
+          <wp:inline distT="0" distB="0" distL="0" distR="0" wp14:anchorId="2F217D22" wp14:editId="32CA4311">
+            <wp:extent cx="4410075" cy="1066800"/>
+            <wp:effectExtent l="0" t="0" r="9525" b="0"/>
+            <wp:docPr id="15" name="Picture 15"/>
+            <wp:cNvGraphicFramePr>
+              <a:graphicFrameLocks xmlns:a="http://schemas.openxmlformats.org/drawingml/2006/main" noChangeAspect="1"/>
+            </wp:cNvGraphicFramePr>
+            <a:graphic xmlns:a="http://schemas.openxmlformats.org/drawingml/2006/main">
+              <a:graphicData uri="http://schemas.openxmlformats.org/drawingml/2006/picture">
+                <pic:pic xmlns:pic="http://schemas.openxmlformats.org/drawingml/2006/picture">
+                  <pic:nvPicPr>
+                    <pic:cNvPr id="1" name=""/>
+                    <pic:cNvPicPr/>
+                  </pic:nvPicPr>
+                  <pic:blipFill>
+                    <a:blip r:embed="rId32"/>
+                    <a:stretch>
+                      <a:fillRect/>
+                    </a:stretch>
+                  </pic:blipFill>
+                  <pic:spPr>
+                    <a:xfrm>
+                      <a:off x="0" y="0"/>
                       <a:ext cx="4410075" cy="1066800"/>
                     </a:xfrm>
                     <a:prstGeom prst="rect">
@@ -28331,7 +28351,7 @@
     </w:p>
     <w:p>
       <w:pPr>
-        <w:pStyle w:val="Heading1"/>
+        <w:pStyle w:val="Titre1"/>
         <w:jc w:val="both"/>
         <w:rPr>
           <w:rFonts w:asciiTheme="minorHAnsi" w:hAnsiTheme="minorHAnsi" w:cstheme="minorHAnsi"/>
@@ -28340,7 +28360,7 @@
           <w:szCs w:val="24"/>
         </w:rPr>
       </w:pPr>
-      <w:bookmarkStart w:id="53" w:name="_Toc529734608"/>
+      <w:bookmarkStart w:id="52" w:name="_Toc529734608"/>
       <w:r>
         <w:rPr>
           <w:rFonts w:asciiTheme="minorHAnsi" w:hAnsiTheme="minorHAnsi" w:cstheme="minorHAnsi"/>
@@ -28350,7 +28370,7 @@
         </w:rPr>
         <w:t>5.EFFORT SPENT</w:t>
       </w:r>
-      <w:bookmarkEnd w:id="53"/>
+      <w:bookmarkEnd w:id="52"/>
     </w:p>
     <w:p>
       <w:pPr>
@@ -28364,7 +28384,7 @@
     </w:p>
     <w:tbl>
       <w:tblPr>
-        <w:tblStyle w:val="TableGrid"/>
+        <w:tblStyle w:val="Grilledutableau"/>
         <w:tblW w:w="0" w:type="auto"/>
         <w:tblLook w:val="04A0" w:firstRow="1" w:lastRow="0" w:firstColumn="1" w:lastColumn="0" w:noHBand="0" w:noVBand="1"/>
       </w:tblPr>
@@ -28961,7 +28981,7 @@
                 <w:sz w:val="24"/>
                 <w:szCs w:val="24"/>
               </w:rPr>
-              <w:t>5</w:t>
+              <w:t>6</w:t>
             </w:r>
           </w:p>
         </w:tc>
@@ -28984,7 +29004,7 @@
                 <w:sz w:val="24"/>
                 <w:szCs w:val="24"/>
               </w:rPr>
-              <w:t>5</w:t>
+              <w:t>6</w:t>
             </w:r>
           </w:p>
         </w:tc>
@@ -29106,7 +29126,7 @@
     </w:p>
     <w:p>
       <w:pPr>
-        <w:pStyle w:val="Heading1"/>
+        <w:pStyle w:val="Titre1"/>
         <w:jc w:val="both"/>
         <w:rPr>
           <w:rFonts w:asciiTheme="minorHAnsi" w:hAnsiTheme="minorHAnsi" w:cstheme="minorHAnsi"/>
@@ -29115,7 +29135,7 @@
           <w:szCs w:val="24"/>
         </w:rPr>
       </w:pPr>
-      <w:bookmarkStart w:id="54" w:name="_Toc529734609"/>
+      <w:bookmarkStart w:id="53" w:name="_Toc529734609"/>
       <w:r>
         <w:rPr>
           <w:rFonts w:asciiTheme="minorHAnsi" w:hAnsiTheme="minorHAnsi" w:cstheme="minorHAnsi"/>
@@ -29125,7 +29145,7 @@
         </w:rPr>
         <w:t>6.REFERENCES</w:t>
       </w:r>
-      <w:bookmarkEnd w:id="54"/>
+      <w:bookmarkEnd w:id="53"/>
       <w:r>
         <w:rPr>
           <w:rFonts w:asciiTheme="minorHAnsi" w:hAnsiTheme="minorHAnsi" w:cstheme="minorHAnsi"/>
@@ -29175,25 +29195,104 @@
           <w:rFonts w:cstheme="minorHAnsi"/>
           <w:sz w:val="24"/>
           <w:szCs w:val="24"/>
-        </w:rPr>
-      </w:pPr>
-      <w:r>
-        <w:rPr>
-          <w:rFonts w:cstheme="minorHAnsi"/>
-          <w:sz w:val="24"/>
-          <w:szCs w:val="24"/>
-        </w:rPr>
-        <w:t xml:space="preserve">Alloy Documentation </w:t>
-      </w:r>
-      <w:hyperlink r:id="rId32" w:history="1">
+          <w:lang w:val="fr-FR"/>
+        </w:rPr>
+      </w:pPr>
+      <w:proofErr w:type="spellStart"/>
+      <w:r>
+        <w:rPr>
+          <w:rFonts w:cstheme="minorHAnsi"/>
+          <w:sz w:val="24"/>
+          <w:szCs w:val="24"/>
+          <w:lang w:val="fr-FR"/>
+        </w:rPr>
+        <w:t>Alloy</w:t>
+      </w:r>
+      <w:proofErr w:type="spellEnd"/>
+      <w:r>
+        <w:rPr>
+          <w:rFonts w:cstheme="minorHAnsi"/>
+          <w:sz w:val="24"/>
+          <w:szCs w:val="24"/>
+          <w:lang w:val="fr-FR"/>
+        </w:rPr>
+        <w:t xml:space="preserve"> Documentation</w:t>
+      </w:r>
+      <w:r>
+        <w:rPr>
+          <w:rFonts w:cstheme="minorHAnsi"/>
+          <w:sz w:val="24"/>
+          <w:szCs w:val="24"/>
+          <w:lang w:val="fr-FR"/>
+        </w:rPr>
+        <w:t xml:space="preserve"> -</w:t>
+      </w:r>
+      <w:r>
+        <w:rPr>
+          <w:rFonts w:cstheme="minorHAnsi"/>
+          <w:sz w:val="24"/>
+          <w:szCs w:val="24"/>
+          <w:lang w:val="fr-FR"/>
+        </w:rPr>
+        <w:t xml:space="preserve"> </w:t>
+      </w:r>
+      <w:hyperlink r:id="rId33" w:history="1">
         <w:r>
           <w:rPr>
-            <w:rStyle w:val="Hyperlink"/>
+            <w:rStyle w:val="Lienhypertexte"/>
+            <w:rFonts w:cstheme="minorHAnsi"/>
+            <w:sz w:val="24"/>
+            <w:szCs w:val="24"/>
+            <w:lang w:val="fr-FR"/>
+          </w:rPr>
+          <w:t>http://alloy.lcs.mit.edu/alloy/documentation.html</w:t>
+        </w:r>
+      </w:hyperlink>
+    </w:p>
+    <w:p>
+      <w:pPr>
+        <w:jc w:val="both"/>
+        <w:rPr>
+          <w:rFonts w:cstheme="minorHAnsi"/>
+          <w:sz w:val="24"/>
+          <w:szCs w:val="24"/>
+        </w:rPr>
+      </w:pPr>
+      <w:r>
+        <w:rPr>
+          <w:rFonts w:cstheme="minorHAnsi"/>
+          <w:sz w:val="24"/>
+          <w:szCs w:val="24"/>
+        </w:rPr>
+        <w:t>Slides - “Usage of Alloy in RE”</w:t>
+      </w:r>
+    </w:p>
+    <w:p>
+      <w:pPr>
+        <w:jc w:val="both"/>
+        <w:rPr>
+          <w:rFonts w:cstheme="minorHAnsi"/>
+          <w:sz w:val="24"/>
+          <w:szCs w:val="24"/>
+        </w:rPr>
+      </w:pPr>
+      <w:r>
+        <w:rPr>
+          <w:rFonts w:cstheme="minorHAnsi"/>
+          <w:sz w:val="24"/>
+          <w:szCs w:val="24"/>
+        </w:rPr>
+        <w:t xml:space="preserve">Wikipedia - </w:t>
+      </w:r>
+      <w:hyperlink r:id="rId34" w:history="1">
+        <w:r>
+          <w:rPr>
+            <w:rStyle w:val="Lienhypertexte"/>
             <w:rFonts w:cstheme="minorHAnsi"/>
             <w:sz w:val="24"/>
             <w:szCs w:val="24"/>
           </w:rPr>
-          <w:t>http://alloy.lcs.mit.edu/alloy/documentation.html</w:t>
+          <w:t>https://en.wikipedia.org/wiki/Wear_OS</w:t>
         </w:r>
       </w:hyperlink>
     </w:p>
@@ -29212,28 +29311,144 @@
           <w:sz w:val="24"/>
           <w:szCs w:val="24"/>
         </w:rPr>
-        <w:t>Slides - “Usage of Alloy in RE”</w:t>
-      </w:r>
-    </w:p>
-    <w:p>
-      <w:pPr>
-        <w:jc w:val="both"/>
-        <w:rPr>
-          <w:rFonts w:cstheme="minorHAnsi"/>
-          <w:sz w:val="24"/>
-          <w:szCs w:val="24"/>
-        </w:rPr>
-      </w:pPr>
-    </w:p>
-    <w:p>
-      <w:pPr>
-        <w:jc w:val="both"/>
-        <w:rPr>
-          <w:rFonts w:cstheme="minorHAnsi"/>
-          <w:sz w:val="24"/>
-          <w:szCs w:val="24"/>
-        </w:rPr>
-      </w:pPr>
+        <w:t>Developer.android.co</w:t>
+      </w:r>
+      <w:r>
+        <w:rPr>
+          <w:rFonts w:cstheme="minorHAnsi"/>
+          <w:sz w:val="24"/>
+          <w:szCs w:val="24"/>
+        </w:rPr>
+        <w:t>m</w:t>
+      </w:r>
+    </w:p>
+    <w:p>
+      <w:pPr>
+        <w:ind w:firstLine="720"/>
+        <w:jc w:val="both"/>
+        <w:rPr>
+          <w:rFonts w:cstheme="minorHAnsi"/>
+          <w:sz w:val="24"/>
+          <w:szCs w:val="24"/>
+        </w:rPr>
+      </w:pPr>
+      <w:hyperlink r:id="rId35" w:history="1">
+        <w:r>
+          <w:rPr>
+            <w:rStyle w:val="Lienhypertexte"/>
+            <w:rFonts w:cstheme="minorHAnsi"/>
+            <w:sz w:val="24"/>
+            <w:szCs w:val="24"/>
+          </w:rPr>
+          <w:t>https://developer.android.com/reference/kotlin/java/net/HttpURLConnection</w:t>
+        </w:r>
+      </w:hyperlink>
+    </w:p>
+    <w:p>
+      <w:pPr>
+        <w:ind w:firstLine="720"/>
+        <w:jc w:val="both"/>
+        <w:rPr>
+          <w:rFonts w:cstheme="minorHAnsi"/>
+          <w:sz w:val="24"/>
+          <w:szCs w:val="24"/>
+        </w:rPr>
+      </w:pPr>
+      <w:hyperlink r:id="rId36" w:history="1">
+        <w:r>
+          <w:rPr>
+            <w:rStyle w:val="Lienhypertexte"/>
+            <w:rFonts w:cstheme="minorHAnsi"/>
+            <w:sz w:val="24"/>
+            <w:szCs w:val="24"/>
+          </w:rPr>
+          <w:t>https://developer.android.com/guide/topics/connectivity/telecom/</w:t>
+        </w:r>
+      </w:hyperlink>
+    </w:p>
+    <w:p>
+      <w:pPr>
+        <w:jc w:val="both"/>
+        <w:rPr>
+          <w:rFonts w:cstheme="minorHAnsi"/>
+          <w:sz w:val="24"/>
+          <w:szCs w:val="24"/>
+        </w:rPr>
+      </w:pPr>
+      <w:r>
+        <w:rPr>
+          <w:rFonts w:cstheme="minorHAnsi"/>
+          <w:sz w:val="24"/>
+          <w:szCs w:val="24"/>
+        </w:rPr>
+        <w:t>Developer.google.com</w:t>
+      </w:r>
+    </w:p>
+    <w:p>
+      <w:pPr>
+        <w:ind w:firstLine="720"/>
+        <w:jc w:val="both"/>
+        <w:rPr>
+          <w:rFonts w:cstheme="minorHAnsi"/>
+          <w:sz w:val="24"/>
+          <w:szCs w:val="24"/>
+        </w:rPr>
+      </w:pPr>
+      <w:hyperlink r:id="rId37" w:history="1">
+        <w:r>
+          <w:rPr>
+            <w:rStyle w:val="Lienhypertexte"/>
+            <w:rFonts w:cstheme="minorHAnsi"/>
+            <w:sz w:val="24"/>
+            <w:szCs w:val="24"/>
+          </w:rPr>
+          <w:t>https://developers.google.com/android/guides/google-api-client</w:t>
+        </w:r>
+      </w:hyperlink>
+    </w:p>
+    <w:p>
+      <w:pPr>
+        <w:ind w:firstLine="720"/>
+        <w:jc w:val="both"/>
+        <w:rPr>
+          <w:rFonts w:cstheme="minorHAnsi"/>
+          <w:sz w:val="24"/>
+          <w:szCs w:val="24"/>
+        </w:rPr>
+      </w:pPr>
+      <w:hyperlink r:id="rId38" w:history="1">
+        <w:r>
+          <w:rPr>
+            <w:rStyle w:val="Lienhypertexte"/>
+            <w:rFonts w:cstheme="minorHAnsi"/>
+            <w:sz w:val="24"/>
+            <w:szCs w:val="24"/>
+          </w:rPr>
+          <w:t>https://developers.google.com/fit/android/</w:t>
+        </w:r>
+      </w:hyperlink>
+    </w:p>
+    <w:p>
+      <w:pPr>
+        <w:jc w:val="both"/>
+        <w:rPr>
+          <w:rFonts w:cstheme="minorHAnsi"/>
+          <w:sz w:val="24"/>
+          <w:szCs w:val="24"/>
+        </w:rPr>
+      </w:pPr>
+    </w:p>
+    <w:p>
+      <w:pPr>
+        <w:jc w:val="both"/>
+        <w:rPr>
+          <w:rFonts w:cstheme="minorHAnsi"/>
+          <w:sz w:val="24"/>
+          <w:szCs w:val="24"/>
+        </w:rPr>
+      </w:pPr>
+      <w:bookmarkStart w:id="54" w:name="_GoBack"/>
+      <w:bookmarkEnd w:id="54"/>
     </w:p>
     <w:sectPr>
       <w:pgSz w:w="12240" w:h="15840"/>
@@ -29268,6 +29483,51 @@
     </w:p>
   </w:endnote>
 </w:endnotes>
+</file>
+
+<file path=word/footer1.xml><?xml version="1.0" encoding="utf-8"?>
+<w:ftr xmlns:wpc="http://schemas.microsoft.com/office/word/2010/wordprocessingCanvas" xmlns:cx="http://schemas.microsoft.com/office/drawing/2014/chartex" xmlns:cx1="http://schemas.microsoft.com/office/drawing/2015/9/8/chartex" xmlns:cx2="http://schemas.microsoft.com/office/drawing/2015/10/21/chartex" xmlns:cx3="http://schemas.microsoft.com/office/drawing/2016/5/9/chartex" xmlns:cx4="http://schemas.microsoft.com/office/drawing/2016/5/10/chartex" xmlns:cx5="http://schemas.microsoft.com/office/drawing/2016/5/11/chartex" xmlns:cx6="http://schemas.microsoft.com/office/drawing/2016/5/12/chartex" xmlns:cx7="http://schemas.microsoft.com/office/drawing/2016/5/13/chartex" xmlns:cx8="http://schemas.microsoft.com/office/drawing/2016/5/14/chartex" xmlns:mc="http://schemas.openxmlformats.org/markup-compatibility/2006" xmlns:aink="http://schemas.microsoft.com/office/drawing/2016/ink" xmlns:am3d="http://schemas.microsoft.com/office/drawing/2017/model3d" xmlns:o="urn:schemas-microsoft-com:office:office" xmlns:r="http://schemas.openxmlformats.org/officeDocument/2006/relationships" xmlns:m="http://schemas.openxmlformats.org/officeDocument/2006/math" xmlns:v="urn:schemas-microsoft-com:vml" xmlns:wp14="http://schemas.microsoft.com/office/word/2010/wordprocessingDrawing" xmlns:wp="http://schemas.openxmlformats.org/drawingml/2006/wordprocessingDrawing" xmlns:w10="urn:schemas-microsoft-com:office:word" xmlns:w="http://schemas.openxmlformats.org/wordprocessingml/2006/main" xmlns:w14="http://schemas.microsoft.com/office/word/2010/wordml" xmlns:w15="http://schemas.microsoft.com/office/word/2012/wordml" xmlns:w16cid="http://schemas.microsoft.com/office/word/2016/wordml/cid" xmlns:w16se="http://schemas.microsoft.com/office/word/2015/wordml/symex" xmlns:wpg="http://schemas.microsoft.com/office/word/2010/wordprocessingGroup" xmlns:wpi="http://schemas.microsoft.com/office/word/2010/wordprocessingInk" xmlns:wne="http://schemas.microsoft.com/office/word/2006/wordml" xmlns:wps="http://schemas.microsoft.com/office/word/2010/wordprocessingShape" mc:Ignorable="w14 w15 w16se w16cid wp14">
+  <w:sdt>
+    <w:sdtPr>
+      <w:id w:val="-1086919553"/>
+      <w:docPartObj>
+        <w:docPartGallery w:val="Page Numbers (Bottom of Page)"/>
+        <w:docPartUnique/>
+      </w:docPartObj>
+    </w:sdtPr>
+    <w:sdtContent>
+      <w:p>
+        <w:pPr>
+          <w:pStyle w:val="Pieddepage"/>
+          <w:jc w:val="right"/>
+        </w:pPr>
+        <w:r>
+          <w:fldChar w:fldCharType="begin"/>
+        </w:r>
+        <w:r>
+          <w:instrText>PAGE   \* MERGEFORMAT</w:instrText>
+        </w:r>
+        <w:r>
+          <w:fldChar w:fldCharType="separate"/>
+        </w:r>
+        <w:r>
+          <w:rPr>
+            <w:lang w:val="fr-FR"/>
+          </w:rPr>
+          <w:t>2</w:t>
+        </w:r>
+        <w:r>
+          <w:fldChar w:fldCharType="end"/>
+        </w:r>
+      </w:p>
+    </w:sdtContent>
+  </w:sdt>
+  <w:p>
+    <w:pPr>
+      <w:pStyle w:val="Pieddepage"/>
+    </w:pPr>
+  </w:p>
+</w:ftr>
 </file>
 
 <file path=word/footnotes.xml><?xml version="1.0" encoding="utf-8"?>
@@ -31128,11 +31388,11 @@
     <w:name w:val="Normal"/>
     <w:qFormat/>
   </w:style>
-  <w:style w:type="paragraph" w:styleId="Heading1">
+  <w:style w:type="paragraph" w:styleId="Titre1">
     <w:name w:val="heading 1"/>
     <w:basedOn w:val="Normal"/>
     <w:next w:val="Normal"/>
-    <w:link w:val="Heading1Char"/>
+    <w:link w:val="Titre1Car"/>
     <w:uiPriority w:val="9"/>
     <w:qFormat/>
     <w:rsid w:val="0034744A"/>
@@ -31149,11 +31409,11 @@
       <w:szCs w:val="32"/>
     </w:rPr>
   </w:style>
-  <w:style w:type="paragraph" w:styleId="Heading2">
+  <w:style w:type="paragraph" w:styleId="Titre2">
     <w:name w:val="heading 2"/>
     <w:basedOn w:val="Normal"/>
     <w:next w:val="Normal"/>
-    <w:link w:val="Heading2Char"/>
+    <w:link w:val="Titre2Car"/>
     <w:uiPriority w:val="9"/>
     <w:unhideWhenUsed/>
     <w:qFormat/>
@@ -31171,11 +31431,11 @@
       <w:szCs w:val="26"/>
     </w:rPr>
   </w:style>
-  <w:style w:type="paragraph" w:styleId="Heading3">
+  <w:style w:type="paragraph" w:styleId="Titre3">
     <w:name w:val="heading 3"/>
     <w:basedOn w:val="Normal"/>
     <w:next w:val="Normal"/>
-    <w:link w:val="Heading3Char"/>
+    <w:link w:val="Titre3Car"/>
     <w:uiPriority w:val="9"/>
     <w:unhideWhenUsed/>
     <w:qFormat/>
@@ -31193,13 +31453,13 @@
       <w:szCs w:val="24"/>
     </w:rPr>
   </w:style>
-  <w:style w:type="character" w:default="1" w:styleId="DefaultParagraphFont">
+  <w:style w:type="character" w:default="1" w:styleId="Policepardfaut">
     <w:name w:val="Default Paragraph Font"/>
     <w:uiPriority w:val="1"/>
     <w:semiHidden/>
     <w:unhideWhenUsed/>
   </w:style>
-  <w:style w:type="table" w:default="1" w:styleId="TableNormal">
+  <w:style w:type="table" w:default="1" w:styleId="TableauNormal">
     <w:name w:val="Normal Table"/>
     <w:uiPriority w:val="99"/>
     <w:semiHidden/>
@@ -31214,13 +31474,13 @@
       </w:tblCellMar>
     </w:tblPr>
   </w:style>
-  <w:style w:type="numbering" w:default="1" w:styleId="NoList">
+  <w:style w:type="numbering" w:default="1" w:styleId="Aucuneliste">
     <w:name w:val="No List"/>
     <w:uiPriority w:val="99"/>
     <w:semiHidden/>
     <w:unhideWhenUsed/>
   </w:style>
-  <w:style w:type="paragraph" w:styleId="ListParagraph">
+  <w:style w:type="paragraph" w:styleId="Paragraphedeliste">
     <w:name w:val="List Paragraph"/>
     <w:basedOn w:val="Normal"/>
     <w:uiPriority w:val="34"/>
@@ -31266,10 +31526,10 @@
       <w:rFonts w:ascii="Liberation Mono" w:eastAsia="DejaVu Sans Mono" w:hAnsi="Liberation Mono" w:cs="Liberation Mono" w:hint="default"/>
     </w:rPr>
   </w:style>
-  <w:style w:type="character" w:customStyle="1" w:styleId="Heading1Char">
-    <w:name w:val="Heading 1 Char"/>
-    <w:basedOn w:val="DefaultParagraphFont"/>
-    <w:link w:val="Heading1"/>
+  <w:style w:type="character" w:customStyle="1" w:styleId="Titre1Car">
+    <w:name w:val="Titre 1 Car"/>
+    <w:basedOn w:val="Policepardfaut"/>
+    <w:link w:val="Titre1"/>
     <w:uiPriority w:val="9"/>
     <w:rsid w:val="0034744A"/>
     <w:rPr>
@@ -31279,9 +31539,9 @@
       <w:szCs w:val="32"/>
     </w:rPr>
   </w:style>
-  <w:style w:type="paragraph" w:styleId="TOCHeading">
+  <w:style w:type="paragraph" w:styleId="En-ttedetabledesmatires">
     <w:name w:val="TOC Heading"/>
-    <w:basedOn w:val="Heading1"/>
+    <w:basedOn w:val="Titre1"/>
     <w:next w:val="Normal"/>
     <w:uiPriority w:val="39"/>
     <w:unhideWhenUsed/>
@@ -31291,7 +31551,7 @@
       <w:outlineLvl w:val="9"/>
     </w:pPr>
   </w:style>
-  <w:style w:type="paragraph" w:styleId="TOC1">
+  <w:style w:type="paragraph" w:styleId="TM1">
     <w:name w:val="toc 1"/>
     <w:basedOn w:val="Normal"/>
     <w:next w:val="Normal"/>
@@ -31303,9 +31563,9 @@
       <w:spacing w:after="100"/>
     </w:pPr>
   </w:style>
-  <w:style w:type="character" w:styleId="Hyperlink">
+  <w:style w:type="character" w:styleId="Lienhypertexte">
     <w:name w:val="Hyperlink"/>
-    <w:basedOn w:val="DefaultParagraphFont"/>
+    <w:basedOn w:val="Policepardfaut"/>
     <w:uiPriority w:val="99"/>
     <w:unhideWhenUsed/>
     <w:rsid w:val="0034744A"/>
@@ -31314,10 +31574,10 @@
       <w:u w:val="single"/>
     </w:rPr>
   </w:style>
-  <w:style w:type="character" w:customStyle="1" w:styleId="Heading2Char">
-    <w:name w:val="Heading 2 Char"/>
-    <w:basedOn w:val="DefaultParagraphFont"/>
-    <w:link w:val="Heading2"/>
+  <w:style w:type="character" w:customStyle="1" w:styleId="Titre2Car">
+    <w:name w:val="Titre 2 Car"/>
+    <w:basedOn w:val="Policepardfaut"/>
+    <w:link w:val="Titre2"/>
     <w:uiPriority w:val="9"/>
     <w:rsid w:val="0034744A"/>
     <w:rPr>
@@ -31327,10 +31587,10 @@
       <w:szCs w:val="26"/>
     </w:rPr>
   </w:style>
-  <w:style w:type="character" w:customStyle="1" w:styleId="Heading3Char">
-    <w:name w:val="Heading 3 Char"/>
-    <w:basedOn w:val="DefaultParagraphFont"/>
-    <w:link w:val="Heading3"/>
+  <w:style w:type="character" w:customStyle="1" w:styleId="Titre3Car">
+    <w:name w:val="Titre 3 Car"/>
+    <w:basedOn w:val="Policepardfaut"/>
+    <w:link w:val="Titre3"/>
     <w:uiPriority w:val="9"/>
     <w:rsid w:val="0034744A"/>
     <w:rPr>
@@ -31340,7 +31600,7 @@
       <w:szCs w:val="24"/>
     </w:rPr>
   </w:style>
-  <w:style w:type="paragraph" w:styleId="TOC2">
+  <w:style w:type="paragraph" w:styleId="TM2">
     <w:name w:val="toc 2"/>
     <w:basedOn w:val="Normal"/>
     <w:next w:val="Normal"/>
@@ -31353,7 +31613,7 @@
       <w:ind w:left="220"/>
     </w:pPr>
   </w:style>
-  <w:style w:type="paragraph" w:styleId="TOC3">
+  <w:style w:type="paragraph" w:styleId="TM3">
     <w:name w:val="toc 3"/>
     <w:basedOn w:val="Normal"/>
     <w:next w:val="Normal"/>
@@ -31366,9 +31626,9 @@
       <w:ind w:left="440"/>
     </w:pPr>
   </w:style>
-  <w:style w:type="table" w:styleId="TableGrid">
+  <w:style w:type="table" w:styleId="Grilledutableau">
     <w:name w:val="Table Grid"/>
-    <w:basedOn w:val="TableNormal"/>
+    <w:basedOn w:val="TableauNormal"/>
     <w:uiPriority w:val="39"/>
     <w:rsid w:val="003C6C58"/>
     <w:pPr>
@@ -31385,9 +31645,9 @@
       </w:tblBorders>
     </w:tblPr>
   </w:style>
-  <w:style w:type="character" w:styleId="UnresolvedMention">
+  <w:style w:type="character" w:styleId="Mentionnonrsolue">
     <w:name w:val="Unresolved Mention"/>
-    <w:basedOn w:val="DefaultParagraphFont"/>
+    <w:basedOn w:val="Policepardfaut"/>
     <w:uiPriority w:val="99"/>
     <w:semiHidden/>
     <w:unhideWhenUsed/>
@@ -31397,10 +31657,10 @@
       <w:shd w:val="clear" w:color="auto" w:fill="E1DFDD"/>
     </w:rPr>
   </w:style>
-  <w:style w:type="paragraph" w:styleId="Header">
+  <w:style w:type="paragraph" w:styleId="En-tte">
     <w:name w:val="header"/>
     <w:basedOn w:val="Normal"/>
-    <w:link w:val="HeaderChar"/>
+    <w:link w:val="En-tteCar"/>
     <w:uiPriority w:val="99"/>
     <w:unhideWhenUsed/>
     <w:rsid w:val="002C6BE6"/>
@@ -31412,17 +31672,17 @@
       <w:spacing w:after="0" w:line="240" w:lineRule="auto"/>
     </w:pPr>
   </w:style>
-  <w:style w:type="character" w:customStyle="1" w:styleId="HeaderChar">
-    <w:name w:val="Header Char"/>
-    <w:basedOn w:val="DefaultParagraphFont"/>
-    <w:link w:val="Header"/>
+  <w:style w:type="character" w:customStyle="1" w:styleId="En-tteCar">
+    <w:name w:val="En-tête Car"/>
+    <w:basedOn w:val="Policepardfaut"/>
+    <w:link w:val="En-tte"/>
     <w:uiPriority w:val="99"/>
     <w:rsid w:val="002C6BE6"/>
   </w:style>
-  <w:style w:type="paragraph" w:styleId="Footer">
+  <w:style w:type="paragraph" w:styleId="Pieddepage">
     <w:name w:val="footer"/>
     <w:basedOn w:val="Normal"/>
-    <w:link w:val="FooterChar"/>
+    <w:link w:val="PieddepageCar"/>
     <w:uiPriority w:val="99"/>
     <w:unhideWhenUsed/>
     <w:rsid w:val="002C6BE6"/>
@@ -31434,10 +31694,10 @@
       <w:spacing w:after="0" w:line="240" w:lineRule="auto"/>
     </w:pPr>
   </w:style>
-  <w:style w:type="character" w:customStyle="1" w:styleId="FooterChar">
-    <w:name w:val="Footer Char"/>
-    <w:basedOn w:val="DefaultParagraphFont"/>
-    <w:link w:val="Footer"/>
+  <w:style w:type="character" w:customStyle="1" w:styleId="PieddepageCar">
+    <w:name w:val="Pied de page Car"/>
+    <w:basedOn w:val="Policepardfaut"/>
+    <w:link w:val="Pieddepage"/>
     <w:uiPriority w:val="99"/>
     <w:rsid w:val="002C6BE6"/>
   </w:style>
@@ -31744,7 +32004,7 @@
 </file>
 
 <file path=customXml/itemProps1.xml><?xml version="1.0" encoding="utf-8"?>
-<ds:datastoreItem xmlns:ds="http://schemas.openxmlformats.org/officeDocument/2006/customXml" ds:itemID="{F02E19F6-B9DC-4143-B1A2-F6C3645A590B}">
+<ds:datastoreItem xmlns:ds="http://schemas.openxmlformats.org/officeDocument/2006/customXml" ds:itemID="{F3FD733C-D0B5-4768-B51C-478043BA7419}">
   <ds:schemaRefs>
     <ds:schemaRef ds:uri="http://schemas.openxmlformats.org/officeDocument/2006/bibliography"/>
   </ds:schemaRefs>

</xml_diff>